<commit_message>
agregamos conclusiones a la documentación
</commit_message>
<xml_diff>
--- a/proyectos/2/BarcenasJorge_RezaSergio/Proyecto2BarcenasJorge_RezaSergio.docx
+++ b/proyectos/2/BarcenasJorge_RezaSergio/Proyecto2BarcenasJorge_RezaSergio.docx
@@ -1,6 +1,6 @@
 
 <file path=word/document.xml><?xml version="1.0" encoding="utf-8"?>
-<w:document xmlns:wpc="http://schemas.microsoft.com/office/word/2010/wordprocessingCanvas" xmlns:cx="http://schemas.microsoft.com/office/drawing/2014/chartex" xmlns:mc="http://schemas.openxmlformats.org/markup-compatibility/2006" xmlns:o="urn:schemas-microsoft-com:office:office" xmlns:r="http://schemas.openxmlformats.org/officeDocument/2006/relationships" xmlns:m="http://schemas.openxmlformats.org/officeDocument/2006/math" xmlns:v="urn:schemas-microsoft-com:vml" xmlns:wp14="http://schemas.microsoft.com/office/word/2010/wordprocessingDrawing" xmlns:wp="http://schemas.openxmlformats.org/drawingml/2006/wordprocessingDrawing" xmlns:w10="urn:schemas-microsoft-com:office:word" xmlns:w="http://schemas.openxmlformats.org/wordprocessingml/2006/main" xmlns:w14="http://schemas.microsoft.com/office/word/2010/wordml" xmlns:w15="http://schemas.microsoft.com/office/word/2012/wordml" xmlns:w16se="http://schemas.microsoft.com/office/word/2015/wordml/symex" xmlns:wpg="http://schemas.microsoft.com/office/word/2010/wordprocessingGroup" xmlns:wpi="http://schemas.microsoft.com/office/word/2010/wordprocessingInk" xmlns:wne="http://schemas.microsoft.com/office/word/2006/wordml" xmlns:wps="http://schemas.microsoft.com/office/word/2010/wordprocessingShape" xmlns:a="http://schemas.openxmlformats.org/drawingml/2006/main" xmlns:pic="http://schemas.openxmlformats.org/drawingml/2006/picture" xmlns:a14="http://schemas.microsoft.com/office/drawing/2010/main" mc:Ignorable="w14 w15 w16se wp14">
+<w:document xmlns:wpc="http://schemas.microsoft.com/office/word/2010/wordprocessingCanvas" xmlns:cx="http://schemas.microsoft.com/office/drawing/2014/chartex" xmlns:mc="http://schemas.openxmlformats.org/markup-compatibility/2006" xmlns:o="urn:schemas-microsoft-com:office:office" xmlns:r="http://schemas.openxmlformats.org/officeDocument/2006/relationships" xmlns:m="http://schemas.openxmlformats.org/officeDocument/2006/math" xmlns:v="urn:schemas-microsoft-com:vml" xmlns:wp14="http://schemas.microsoft.com/office/word/2010/wordprocessingDrawing" xmlns:wp="http://schemas.openxmlformats.org/drawingml/2006/wordprocessingDrawing" xmlns:w10="urn:schemas-microsoft-com:office:word" xmlns:w="http://schemas.openxmlformats.org/wordprocessingml/2006/main" xmlns:w14="http://schemas.microsoft.com/office/word/2010/wordml" xmlns:w15="http://schemas.microsoft.com/office/word/2012/wordml" xmlns:w16se="http://schemas.microsoft.com/office/word/2015/wordml/symex" xmlns:wpg="http://schemas.microsoft.com/office/word/2010/wordprocessingGroup" xmlns:wpi="http://schemas.microsoft.com/office/word/2010/wordprocessingInk" xmlns:wne="http://schemas.microsoft.com/office/word/2006/wordml" xmlns:wps="http://schemas.microsoft.com/office/word/2010/wordprocessingShape" mc:Ignorable="w14 w15 w16se wp14">
   <w:body>
     <w:p>
       <w:pPr>
@@ -44,15 +44,7 @@
         <w:rPr>
           <w:sz w:val="28"/>
         </w:rPr>
-        <w:t>Facultad de Ingenier</w:t>
-      </w:r>
-      <w:bookmarkStart w:name="_GoBack" w:id="0"/>
-      <w:bookmarkEnd w:id="0"/>
-      <w:r>
-        <w:rPr>
-          <w:sz w:val="28"/>
-        </w:rPr>
-        <w:t>ía</w:t>
+        <w:t>Facultad de Ingeniería</w:t>
       </w:r>
     </w:p>
     <w:p>
@@ -116,12 +108,6 @@
         <w:rPr>
           <w:sz w:val="28"/>
         </w:rPr>
-        <w:t xml:space="preserve">: </w:t>
-      </w:r>
-      <w:r>
-        <w:rPr>
-          <w:sz w:val="28"/>
-        </w:rPr>
         <w:t>: Una situación cotidiana paralelizable</w:t>
       </w:r>
     </w:p>
@@ -129,54 +115,43 @@
     <w:p/>
     <w:p/>
     <w:p>
-      <w:pPr>
-        <w:rPr>
-          <w:sz w:val="28"/>
-        </w:rPr>
-      </w:pPr>
-      <w:r>
-        <w:rPr>
-          <w:sz w:val="28"/>
-        </w:rPr>
-        <w:t>Profesor: Gunnar Eyal Wolf Iszaevich</w:t>
-      </w:r>
-    </w:p>
-    <w:p>
-      <w:pPr>
-        <w:rPr>
-          <w:sz w:val="28"/>
-        </w:rPr>
-      </w:pPr>
-      <w:r>
-        <w:rPr>
-          <w:sz w:val="28"/>
-        </w:rPr>
+      <w:r>
+        <w:t xml:space="preserve">Profesor: </w:t>
+      </w:r>
+      <w:proofErr w:type="spellStart"/>
+      <w:r>
+        <w:t>Gunnar</w:t>
+      </w:r>
+      <w:proofErr w:type="spellEnd"/>
+      <w:r>
+        <w:t xml:space="preserve"> </w:t>
+      </w:r>
+      <w:proofErr w:type="spellStart"/>
+      <w:r>
+        <w:t>Eyal</w:t>
+      </w:r>
+      <w:proofErr w:type="spellEnd"/>
+      <w:r>
+        <w:t xml:space="preserve"> Wolf </w:t>
+      </w:r>
+      <w:proofErr w:type="spellStart"/>
+      <w:r>
+        <w:t>Iszaevich</w:t>
+      </w:r>
+      <w:proofErr w:type="spellEnd"/>
+    </w:p>
+    <w:p>
+      <w:r>
         <w:t>Alumnos:</w:t>
       </w:r>
     </w:p>
     <w:p>
-      <w:pPr>
-        <w:rPr>
-          <w:sz w:val="28"/>
-        </w:rPr>
-      </w:pPr>
-      <w:r>
-        <w:rPr>
-          <w:sz w:val="28"/>
-        </w:rPr>
+      <w:r>
         <w:t>Bárcenas Avelar, Jorge Octavio</w:t>
       </w:r>
     </w:p>
     <w:p>
-      <w:pPr>
-        <w:rPr>
-          <w:sz w:val="28"/>
-        </w:rPr>
-      </w:pPr>
-      <w:r>
-        <w:rPr>
-          <w:sz w:val="28"/>
-        </w:rPr>
+      <w:r>
         <w:t>Reza Chavarria, Sergio Gabriel</w:t>
       </w:r>
     </w:p>
@@ -212,7 +187,11 @@
     <w:sdt>
       <w:sdtPr>
         <w:rPr>
-          <w:lang w:val="es-ES"/>
+          <w:rFonts w:eastAsiaTheme="minorHAnsi" w:cstheme="minorBidi"/>
+          <w:b w:val="0"/>
+          <w:sz w:val="24"/>
+          <w:szCs w:val="22"/>
+          <w:lang w:val="es-ES" w:eastAsia="en-US"/>
         </w:rPr>
         <w:id w:val="1677997032"/>
         <w:docPartObj>
@@ -222,11 +201,7 @@
       </w:sdtPr>
       <w:sdtEndPr>
         <w:rPr>
-          <w:rFonts w:eastAsiaTheme="minorHAnsi" w:cstheme="minorBidi"/>
           <w:bCs/>
-          <w:sz w:val="24"/>
-          <w:szCs w:val="22"/>
-          <w:lang w:eastAsia="en-US"/>
         </w:rPr>
       </w:sdtEndPr>
       <w:sdtContent>
@@ -251,7 +226,7 @@
               <w:tab w:val="right" w:leader="dot" w:pos="8771"/>
             </w:tabs>
             <w:rPr>
-              <w:rFonts w:asciiTheme="minorHAnsi" w:hAnsiTheme="minorHAnsi" w:eastAsiaTheme="minorEastAsia"/>
+              <w:rFonts w:asciiTheme="minorHAnsi" w:eastAsiaTheme="minorEastAsia" w:hAnsiTheme="minorHAnsi"/>
               <w:noProof/>
               <w:sz w:val="22"/>
               <w:lang w:eastAsia="es-MX"/>
@@ -266,7 +241,7 @@
           <w:r>
             <w:fldChar w:fldCharType="separate"/>
           </w:r>
-          <w:hyperlink w:history="1" w:anchor="_Toc37692267">
+          <w:hyperlink w:anchor="_Toc37760079" w:history="1">
             <w:r>
               <w:rPr>
                 <w:rStyle w:val="Hipervnculo"/>
@@ -293,7 +268,7 @@
                 <w:noProof/>
                 <w:webHidden/>
               </w:rPr>
-              <w:instrText xml:space="preserve"> PAGEREF _Toc37692267 \h </w:instrText>
+              <w:instrText xml:space="preserve"> PAGEREF _Toc37760079 \h </w:instrText>
             </w:r>
             <w:r>
               <w:rPr>
@@ -331,13 +306,13 @@
               <w:tab w:val="right" w:leader="dot" w:pos="8771"/>
             </w:tabs>
             <w:rPr>
-              <w:rFonts w:asciiTheme="minorHAnsi" w:hAnsiTheme="minorHAnsi" w:eastAsiaTheme="minorEastAsia"/>
+              <w:rFonts w:asciiTheme="minorHAnsi" w:eastAsiaTheme="minorEastAsia" w:hAnsiTheme="minorHAnsi"/>
               <w:noProof/>
               <w:sz w:val="22"/>
               <w:lang w:eastAsia="es-MX"/>
             </w:rPr>
           </w:pPr>
-          <w:hyperlink w:history="1" w:anchor="_Toc37692268">
+          <w:hyperlink w:anchor="_Toc37760080" w:history="1">
             <w:r>
               <w:rPr>
                 <w:rStyle w:val="Hipervnculo"/>
@@ -364,7 +339,7 @@
                 <w:noProof/>
                 <w:webHidden/>
               </w:rPr>
-              <w:instrText xml:space="preserve"> PAGEREF _Toc37692268 \h </w:instrText>
+              <w:instrText xml:space="preserve"> PAGEREF _Toc37760080 \h </w:instrText>
             </w:r>
             <w:r>
               <w:rPr>
@@ -402,13 +377,13 @@
               <w:tab w:val="right" w:leader="dot" w:pos="8771"/>
             </w:tabs>
             <w:rPr>
-              <w:rFonts w:asciiTheme="minorHAnsi" w:hAnsiTheme="minorHAnsi" w:eastAsiaTheme="minorEastAsia"/>
+              <w:rFonts w:asciiTheme="minorHAnsi" w:eastAsiaTheme="minorEastAsia" w:hAnsiTheme="minorHAnsi"/>
               <w:noProof/>
               <w:sz w:val="22"/>
               <w:lang w:eastAsia="es-MX"/>
             </w:rPr>
           </w:pPr>
-          <w:hyperlink w:history="1" w:anchor="_Toc37692269">
+          <w:hyperlink w:anchor="_Toc37760081" w:history="1">
             <w:r>
               <w:rPr>
                 <w:rStyle w:val="Hipervnculo"/>
@@ -435,7 +410,7 @@
                 <w:noProof/>
                 <w:webHidden/>
               </w:rPr>
-              <w:instrText xml:space="preserve"> PAGEREF _Toc37692269 \h </w:instrText>
+              <w:instrText xml:space="preserve"> PAGEREF _Toc37760081 \h </w:instrText>
             </w:r>
             <w:r>
               <w:rPr>
@@ -473,13 +448,13 @@
               <w:tab w:val="right" w:leader="dot" w:pos="8771"/>
             </w:tabs>
             <w:rPr>
-              <w:rFonts w:asciiTheme="minorHAnsi" w:hAnsiTheme="minorHAnsi" w:eastAsiaTheme="minorEastAsia"/>
+              <w:rFonts w:asciiTheme="minorHAnsi" w:eastAsiaTheme="minorEastAsia" w:hAnsiTheme="minorHAnsi"/>
               <w:noProof/>
               <w:sz w:val="22"/>
               <w:lang w:eastAsia="es-MX"/>
             </w:rPr>
           </w:pPr>
-          <w:hyperlink w:history="1" w:anchor="_Toc37692270">
+          <w:hyperlink w:anchor="_Toc37760082" w:history="1">
             <w:r>
               <w:rPr>
                 <w:rStyle w:val="Hipervnculo"/>
@@ -506,7 +481,7 @@
                 <w:noProof/>
                 <w:webHidden/>
               </w:rPr>
-              <w:instrText xml:space="preserve"> PAGEREF _Toc37692270 \h </w:instrText>
+              <w:instrText xml:space="preserve"> PAGEREF _Toc37760082 \h </w:instrText>
             </w:r>
             <w:r>
               <w:rPr>
@@ -544,13 +519,13 @@
               <w:tab w:val="right" w:leader="dot" w:pos="8771"/>
             </w:tabs>
             <w:rPr>
-              <w:rFonts w:asciiTheme="minorHAnsi" w:hAnsiTheme="minorHAnsi" w:eastAsiaTheme="minorEastAsia"/>
+              <w:rFonts w:asciiTheme="minorHAnsi" w:eastAsiaTheme="minorEastAsia" w:hAnsiTheme="minorHAnsi"/>
               <w:noProof/>
               <w:sz w:val="22"/>
               <w:lang w:eastAsia="es-MX"/>
             </w:rPr>
           </w:pPr>
-          <w:hyperlink w:history="1" w:anchor="_Toc37692271">
+          <w:hyperlink w:anchor="_Toc37760083" w:history="1">
             <w:r>
               <w:rPr>
                 <w:rStyle w:val="Hipervnculo"/>
@@ -577,7 +552,7 @@
                 <w:noProof/>
                 <w:webHidden/>
               </w:rPr>
-              <w:instrText xml:space="preserve"> PAGEREF _Toc37692271 \h </w:instrText>
+              <w:instrText xml:space="preserve"> PAGEREF _Toc37760083 \h </w:instrText>
             </w:r>
             <w:r>
               <w:rPr>
@@ -615,13 +590,13 @@
               <w:tab w:val="right" w:leader="dot" w:pos="8771"/>
             </w:tabs>
             <w:rPr>
-              <w:rFonts w:asciiTheme="minorHAnsi" w:hAnsiTheme="minorHAnsi" w:eastAsiaTheme="minorEastAsia"/>
+              <w:rFonts w:asciiTheme="minorHAnsi" w:eastAsiaTheme="minorEastAsia" w:hAnsiTheme="minorHAnsi"/>
               <w:noProof/>
               <w:sz w:val="22"/>
               <w:lang w:eastAsia="es-MX"/>
             </w:rPr>
           </w:pPr>
-          <w:hyperlink w:history="1" w:anchor="_Toc37692272">
+          <w:hyperlink w:anchor="_Toc37760084" w:history="1">
             <w:r>
               <w:rPr>
                 <w:rStyle w:val="Hipervnculo"/>
@@ -648,7 +623,7 @@
                 <w:noProof/>
                 <w:webHidden/>
               </w:rPr>
-              <w:instrText xml:space="preserve"> PAGEREF _Toc37692272 \h </w:instrText>
+              <w:instrText xml:space="preserve"> PAGEREF _Toc37760084 \h </w:instrText>
             </w:r>
             <w:r>
               <w:rPr>
@@ -686,13 +661,13 @@
               <w:tab w:val="right" w:leader="dot" w:pos="8771"/>
             </w:tabs>
             <w:rPr>
-              <w:rFonts w:asciiTheme="minorHAnsi" w:hAnsiTheme="minorHAnsi" w:eastAsiaTheme="minorEastAsia"/>
+              <w:rFonts w:asciiTheme="minorHAnsi" w:eastAsiaTheme="minorEastAsia" w:hAnsiTheme="minorHAnsi"/>
               <w:noProof/>
               <w:sz w:val="22"/>
               <w:lang w:eastAsia="es-MX"/>
             </w:rPr>
           </w:pPr>
-          <w:hyperlink w:history="1" w:anchor="_Toc37692273">
+          <w:hyperlink w:anchor="_Toc37760085" w:history="1">
             <w:r>
               <w:rPr>
                 <w:rStyle w:val="Hipervnculo"/>
@@ -719,7 +694,7 @@
                 <w:noProof/>
                 <w:webHidden/>
               </w:rPr>
-              <w:instrText xml:space="preserve"> PAGEREF _Toc37692273 \h </w:instrText>
+              <w:instrText xml:space="preserve"> PAGEREF _Toc37760085 \h </w:instrText>
             </w:r>
             <w:r>
               <w:rPr>
@@ -757,13 +732,13 @@
               <w:tab w:val="right" w:leader="dot" w:pos="8771"/>
             </w:tabs>
             <w:rPr>
-              <w:rFonts w:asciiTheme="minorHAnsi" w:hAnsiTheme="minorHAnsi" w:eastAsiaTheme="minorEastAsia"/>
+              <w:rFonts w:asciiTheme="minorHAnsi" w:eastAsiaTheme="minorEastAsia" w:hAnsiTheme="minorHAnsi"/>
               <w:noProof/>
               <w:sz w:val="22"/>
               <w:lang w:eastAsia="es-MX"/>
             </w:rPr>
           </w:pPr>
-          <w:hyperlink w:history="1" w:anchor="_Toc37692274">
+          <w:hyperlink w:anchor="_Toc37760086" w:history="1">
             <w:r>
               <w:rPr>
                 <w:rStyle w:val="Hipervnculo"/>
@@ -790,7 +765,7 @@
                 <w:noProof/>
                 <w:webHidden/>
               </w:rPr>
-              <w:instrText xml:space="preserve"> PAGEREF _Toc37692274 \h </w:instrText>
+              <w:instrText xml:space="preserve"> PAGEREF _Toc37760086 \h </w:instrText>
             </w:r>
             <w:r>
               <w:rPr>
@@ -810,7 +785,7 @@
                 <w:noProof/>
                 <w:webHidden/>
               </w:rPr>
-              <w:t>5</w:t>
+              <w:t>6</w:t>
             </w:r>
             <w:r>
               <w:rPr>
@@ -820,6 +795,79 @@
               <w:fldChar w:fldCharType="end"/>
             </w:r>
           </w:hyperlink>
+        </w:p>
+        <w:p>
+          <w:pPr>
+            <w:pStyle w:val="TDC1"/>
+            <w:tabs>
+              <w:tab w:val="right" w:leader="dot" w:pos="8771"/>
+            </w:tabs>
+            <w:rPr>
+              <w:rFonts w:asciiTheme="minorHAnsi" w:eastAsiaTheme="minorEastAsia" w:hAnsiTheme="minorHAnsi"/>
+              <w:noProof/>
+              <w:sz w:val="22"/>
+              <w:lang w:eastAsia="es-MX"/>
+            </w:rPr>
+          </w:pPr>
+          <w:hyperlink w:anchor="_Toc37760087" w:history="1">
+            <w:r>
+              <w:rPr>
+                <w:rStyle w:val="Hipervnculo"/>
+                <w:noProof/>
+              </w:rPr>
+              <w:t>Conclusiones</w:t>
+            </w:r>
+            <w:r>
+              <w:rPr>
+                <w:noProof/>
+                <w:webHidden/>
+              </w:rPr>
+              <w:tab/>
+            </w:r>
+            <w:r>
+              <w:rPr>
+                <w:noProof/>
+                <w:webHidden/>
+              </w:rPr>
+              <w:fldChar w:fldCharType="begin"/>
+            </w:r>
+            <w:r>
+              <w:rPr>
+                <w:noProof/>
+                <w:webHidden/>
+              </w:rPr>
+              <w:instrText xml:space="preserve"> PAGEREF _Toc37760087 \h </w:instrText>
+            </w:r>
+            <w:r>
+              <w:rPr>
+                <w:noProof/>
+                <w:webHidden/>
+              </w:rPr>
+            </w:r>
+            <w:r>
+              <w:rPr>
+                <w:noProof/>
+                <w:webHidden/>
+              </w:rPr>
+              <w:fldChar w:fldCharType="separate"/>
+            </w:r>
+            <w:r>
+              <w:rPr>
+                <w:noProof/>
+                <w:webHidden/>
+              </w:rPr>
+              <w:t>17</w:t>
+            </w:r>
+            <w:r>
+              <w:rPr>
+                <w:noProof/>
+                <w:webHidden/>
+              </w:rPr>
+              <w:fldChar w:fldCharType="end"/>
+            </w:r>
+          </w:hyperlink>
+          <w:bookmarkStart w:id="0" w:name="_GoBack"/>
+          <w:bookmarkEnd w:id="0"/>
         </w:p>
         <w:p>
           <w:r>
@@ -847,8 +895,9 @@
       <w:pPr>
         <w:pStyle w:val="Ttulo1"/>
       </w:pPr>
-      <w:bookmarkStart w:name="_Toc37692267" w:id="1"/>
-      <w:r>
+      <w:bookmarkStart w:id="1" w:name="_Toc37760079"/>
+      <w:r>
+        <w:lastRenderedPageBreak/>
         <w:t>Proyecto 2:</w:t>
       </w:r>
       <w:r>
@@ -860,7 +909,7 @@
       <w:pPr>
         <w:pStyle w:val="Ttulo1"/>
       </w:pPr>
-      <w:bookmarkStart w:name="_Toc37692268" w:id="2"/>
+      <w:bookmarkStart w:id="2" w:name="_Toc37760080"/>
       <w:r>
         <w:t>Objetivos</w:t>
       </w:r>
@@ -906,7 +955,7 @@
       <w:pPr>
         <w:pStyle w:val="Ttulo1"/>
       </w:pPr>
-      <w:bookmarkStart w:name="_Toc37692269" w:id="3"/>
+      <w:bookmarkStart w:id="3" w:name="_Toc37760081"/>
       <w:r>
         <w:t xml:space="preserve">Identificación y </w:t>
       </w:r>
@@ -923,7 +972,6 @@
         <w:ind w:firstLine="709"/>
       </w:pPr>
       <w:r>
-        <w:rPr/>
         <w:t>En el caso a desarrollar se planteó la situación de un restaurante. El estado del restaurante consta de una cantidad de meseros, una cantidad de mesas, una cantidad de chefs, una fila de espera y clientes. Imaginamos que para que hubiera un poquito de “competencia” la cantidad de mesas debería ser mayor a la cantidad de meseros, por lo que los meseros deben de atender varias mesas. Los procesos o hilos planteados en el trabajo son los puestos de clientes (e invitados), meseros y chefs.</w:t>
       </w:r>
     </w:p>
@@ -975,14 +1023,21 @@
         <w:rPr>
           <w:szCs w:val="24"/>
         </w:rPr>
-        <w:t xml:space="preserve"> encuentran en los casos de los chefs y las ordenes, el chef debe de tomar su tiempo para preparar la orden, por lo que solo puede tomar una orden a la vez. Al finalizar y entregar la orden continuará con la siguiente orden pendiente. Además, que se encuentran varios chefs en la cocina, así se puede controlar la cantidad de ordenes pendientes.</w:t>
+        <w:t xml:space="preserve"> encuentran en los casos de los chefs y las ordenes, el chef debe de tomar su tiempo para preparar la orden, por lo que solo puede tomar una orden a la vez. Al finalizar y entregar la orden continuará con la siguiente orden pendiente. Además, que se </w:t>
+      </w:r>
+      <w:r>
+        <w:rPr>
+          <w:szCs w:val="24"/>
+        </w:rPr>
+        <w:lastRenderedPageBreak/>
+        <w:t>encuentran varios chefs en la cocina, así se puede controlar la cantidad de ordenes pendientes.</w:t>
       </w:r>
     </w:p>
     <w:p>
       <w:pPr>
         <w:pStyle w:val="Ttulo1"/>
       </w:pPr>
-      <w:bookmarkStart w:name="_Toc37692270" w:id="4"/>
+      <w:bookmarkStart w:id="4" w:name="_Toc37760082"/>
       <w:r>
         <w:t>Mecanismos utilizados</w:t>
       </w:r>
@@ -1009,9 +1064,11 @@
           <w:numId w:val="1"/>
         </w:numPr>
       </w:pPr>
+      <w:proofErr w:type="spellStart"/>
       <w:r>
         <w:t>Mutex</w:t>
       </w:r>
+      <w:proofErr w:type="spellEnd"/>
       <w:r>
         <w:t>: Utilizado para las funciones que tienen los meseros, y en la fila de clientes del restaurante.</w:t>
       </w:r>
@@ -1024,8 +1081,13 @@
           <w:numId w:val="1"/>
         </w:numPr>
       </w:pPr>
-      <w:r>
-        <w:t xml:space="preserve">Semaforos: </w:t>
+      <w:proofErr w:type="spellStart"/>
+      <w:r>
+        <w:t>Semaforos</w:t>
+      </w:r>
+      <w:proofErr w:type="spellEnd"/>
+      <w:r>
+        <w:t xml:space="preserve">: </w:t>
       </w:r>
       <w:r>
         <w:t>Utilizado</w:t>
@@ -1050,7 +1112,7 @@
       <w:pPr>
         <w:pStyle w:val="Ttulo1"/>
       </w:pPr>
-      <w:bookmarkStart w:name="_Toc37692271" w:id="5"/>
+      <w:bookmarkStart w:id="5" w:name="_Toc37760083"/>
       <w:r>
         <w:t>Lógica de Operación</w:t>
       </w:r>
@@ -1107,7 +1169,15 @@
         <w:t>Cuando se dé la declaración de clientes, el programa iniciará. Los meseros interactuarán con el cliente para la asignación de mesa, pedido y entrega de orden y pago del servicio.</w:t>
       </w:r>
       <w:r>
-        <w:t xml:space="preserve"> Estas acciones utilizaran el apoyo de mutex para la atención individual de los meseros con la mesa de los clientes.</w:t>
+        <w:t xml:space="preserve"> Estas acciones utilizaran el apoyo de </w:t>
+      </w:r>
+      <w:proofErr w:type="spellStart"/>
+      <w:r>
+        <w:t>mutex</w:t>
+      </w:r>
+      <w:proofErr w:type="spellEnd"/>
+      <w:r>
+        <w:t xml:space="preserve"> para la atención individual de los meseros con la mesa de los clientes.</w:t>
       </w:r>
     </w:p>
     <w:p>
@@ -1120,11 +1190,20 @@
     </w:p>
     <w:p>
       <w:r>
-        <w:t xml:space="preserve">Los chefs utilizarán mutex para la obtención, preparación y entrega de las ordenes de las mesas que el mesero lleva.  </w:t>
-      </w:r>
-    </w:p>
-    <w:p>
-      <w:r>
+        <w:t xml:space="preserve">Los chefs utilizarán </w:t>
+      </w:r>
+      <w:proofErr w:type="spellStart"/>
+      <w:r>
+        <w:t>mutex</w:t>
+      </w:r>
+      <w:proofErr w:type="spellEnd"/>
+      <w:r>
+        <w:t xml:space="preserve"> para la obtención, preparación y entrega de las ordenes de las mesas que el mesero lleva.  </w:t>
+      </w:r>
+    </w:p>
+    <w:p>
+      <w:r>
+        <w:lastRenderedPageBreak/>
         <w:t>La cantidad de mesas, los meseros, y los chefs actuarán como multiplex para el uso limitado de los hilos correspondientes, así evitando atención a clientes sin mesa.</w:t>
       </w:r>
     </w:p>
@@ -1132,7 +1211,7 @@
       <w:pPr>
         <w:pStyle w:val="Ttulo1"/>
       </w:pPr>
-      <w:bookmarkStart w:name="_Toc37692272" w:id="6"/>
+      <w:bookmarkStart w:id="6" w:name="_Toc37760084"/>
       <w:r>
         <w:t>Entorno de desarrollo del programa</w:t>
       </w:r>
@@ -1176,7 +1255,15 @@
         </w:numPr>
       </w:pPr>
       <w:r>
-        <w:t>Linux Mint 19.1</w:t>
+        <w:t xml:space="preserve">Linux </w:t>
+      </w:r>
+      <w:proofErr w:type="spellStart"/>
+      <w:r>
+        <w:t>Mint</w:t>
+      </w:r>
+      <w:proofErr w:type="spellEnd"/>
+      <w:r>
+        <w:t xml:space="preserve"> 19.1</w:t>
       </w:r>
     </w:p>
     <w:p>
@@ -1193,14 +1280,22 @@
     </w:p>
     <w:p>
       <w:r>
-        <w:t xml:space="preserve">Para el proyecto se utilizó la biblioteca Tkinter, el cual es un módulo estándar para interfaces gráficas para Python. </w:t>
+        <w:t xml:space="preserve">Para el proyecto se utilizó la biblioteca </w:t>
+      </w:r>
+      <w:proofErr w:type="spellStart"/>
+      <w:r>
+        <w:t>Tkinter</w:t>
+      </w:r>
+      <w:proofErr w:type="spellEnd"/>
+      <w:r>
+        <w:t xml:space="preserve">, el cual es un módulo estándar para interfaces gráficas para Python. </w:t>
       </w:r>
     </w:p>
     <w:p>
       <w:pPr>
         <w:pStyle w:val="Ttulo1"/>
       </w:pPr>
-      <w:bookmarkStart w:name="_Toc37692273" w:id="7"/>
+      <w:bookmarkStart w:id="7" w:name="_Toc37760085"/>
       <w:r>
         <w:t>Notas de Uso</w:t>
       </w:r>
@@ -1208,7 +1303,15 @@
     </w:p>
     <w:p>
       <w:r>
-        <w:t>Para ejecutar el programa debe primero haber instalado Tkinter. Para Windows ya está descargado. Para distribuciones de Linux, se debe ingresar el siguiente comando para instalar</w:t>
+        <w:t xml:space="preserve">Para ejecutar el programa debe primero haber instalado </w:t>
+      </w:r>
+      <w:proofErr w:type="spellStart"/>
+      <w:r>
+        <w:t>Tkinter</w:t>
+      </w:r>
+      <w:proofErr w:type="spellEnd"/>
+      <w:r>
+        <w:t>. Para Windows ya está descargado. Para distribuciones de Linux, se debe ingresar el siguiente comando para instalar</w:t>
       </w:r>
     </w:p>
     <w:p>
@@ -1225,7 +1328,23 @@
         </w:numPr>
       </w:pPr>
       <w:r>
-        <w:t>sudo apt-get install python3-tk</w:t>
+        <w:t xml:space="preserve">sudo </w:t>
+      </w:r>
+      <w:proofErr w:type="spellStart"/>
+      <w:r>
+        <w:t>apt-get</w:t>
+      </w:r>
+      <w:proofErr w:type="spellEnd"/>
+      <w:r>
+        <w:t xml:space="preserve"> </w:t>
+      </w:r>
+      <w:proofErr w:type="spellStart"/>
+      <w:r>
+        <w:t>install</w:t>
+      </w:r>
+      <w:proofErr w:type="spellEnd"/>
+      <w:r>
+        <w:t xml:space="preserve"> python3-tk</w:t>
       </w:r>
       <w:r>
         <w:t xml:space="preserve"> (Python 3)</w:t>
@@ -1240,7 +1359,31 @@
         </w:numPr>
       </w:pPr>
       <w:r>
-        <w:t>sudo apt-get install python-tk (Python 2.7)</w:t>
+        <w:t xml:space="preserve">sudo </w:t>
+      </w:r>
+      <w:proofErr w:type="spellStart"/>
+      <w:r>
+        <w:t>apt-get</w:t>
+      </w:r>
+      <w:proofErr w:type="spellEnd"/>
+      <w:r>
+        <w:t xml:space="preserve"> </w:t>
+      </w:r>
+      <w:proofErr w:type="spellStart"/>
+      <w:r>
+        <w:t>install</w:t>
+      </w:r>
+      <w:proofErr w:type="spellEnd"/>
+      <w:r>
+        <w:t xml:space="preserve"> </w:t>
+      </w:r>
+      <w:proofErr w:type="spellStart"/>
+      <w:r>
+        <w:t>python-tk</w:t>
+      </w:r>
+      <w:proofErr w:type="spellEnd"/>
+      <w:r>
+        <w:t xml:space="preserve"> (Python 2.7)</w:t>
       </w:r>
     </w:p>
     <w:p>
@@ -1262,13 +1405,7 @@
     </w:p>
     <w:p>
       <w:r>
-        <w:t xml:space="preserve">Al poner el comando se desplegará la ventana del proyecto. En esta ventana se tendrá que ingresar la cantidad </w:t>
-      </w:r>
-      <w:r>
-        <w:t>de m</w:t>
-      </w:r>
-      <w:r>
-        <w:t>eseros, mesas, chefs y clientes en los espacios correspondientes. Al tener los valores deseados se deberá oprimir el botón de Enviar.</w:t>
+        <w:t>Al poner el comando se desplegará la ventana del proyecto. En esta ventana se tendrá que ingresar la cantidad de meseros, mesas, chefs y clientes en los espacios correspondientes. Al tener los valores deseados se deberá oprimir el botón de Enviar.</w:t>
       </w:r>
       <w:r>
         <w:t xml:space="preserve"> En caso de ingresar valores incorrectos la ventana derecha desplegará el mensaje de “Valores Incorrectos”</w:t>
@@ -1281,7 +1418,7 @@
     </w:p>
     <w:p>
       <w:r>
-        <w:rPr/>
+        <w:lastRenderedPageBreak/>
         <w:t>Para realizar diferentes pruebas se deberá realizar el procedimiento de ejecución de nuevo, esto cerrando la ventana de la interfaz.</w:t>
       </w:r>
     </w:p>
@@ -1290,7 +1427,7 @@
       <w:pPr>
         <w:pStyle w:val="Ttulo1"/>
       </w:pPr>
-      <w:bookmarkStart w:name="_Toc37692274" w:id="8"/>
+      <w:bookmarkStart w:id="8" w:name="_Toc37760086"/>
       <w:r>
         <w:t>Pruebas de escritorio</w:t>
       </w:r>
@@ -1365,6 +1502,7 @@
           <w:noProof/>
           <w:lang w:eastAsia="es-MX"/>
         </w:rPr>
+        <w:lastRenderedPageBreak/>
         <w:drawing>
           <wp:inline distT="0" distB="0" distL="0" distR="0" wp14:anchorId="673FD4AD" wp14:editId="19A3EC25">
             <wp:extent cx="4572000" cy="2981325"/>
@@ -1475,6 +1613,7 @@
     </w:p>
     <w:p>
       <w:r>
+        <w:lastRenderedPageBreak/>
         <w:t xml:space="preserve">            </w:t>
       </w:r>
       <w:r>
@@ -1587,6 +1726,7 @@
           <w:noProof/>
           <w:lang w:eastAsia="es-MX"/>
         </w:rPr>
+        <w:lastRenderedPageBreak/>
         <w:drawing>
           <wp:inline distT="0" distB="0" distL="0" distR="0" wp14:anchorId="33AC6AA6" wp14:editId="70D633E9">
             <wp:extent cx="4572000" cy="2895600"/>
@@ -1693,6 +1833,7 @@
           <w:noProof/>
           <w:lang w:eastAsia="es-MX"/>
         </w:rPr>
+        <w:lastRenderedPageBreak/>
         <w:drawing>
           <wp:inline distT="0" distB="0" distL="0" distR="0" wp14:anchorId="5B129724" wp14:editId="151FF04C">
             <wp:extent cx="4572000" cy="2971800"/>
@@ -1799,6 +1940,7 @@
           <w:noProof/>
           <w:lang w:eastAsia="es-MX"/>
         </w:rPr>
+        <w:lastRenderedPageBreak/>
         <w:drawing>
           <wp:inline distT="0" distB="0" distL="0" distR="0" wp14:anchorId="1976E9F9" wp14:editId="0A7E52DF">
             <wp:extent cx="4572000" cy="3067050"/>
@@ -1905,6 +2047,7 @@
           <w:noProof/>
           <w:lang w:eastAsia="es-MX"/>
         </w:rPr>
+        <w:lastRenderedPageBreak/>
         <w:drawing>
           <wp:inline distT="0" distB="0" distL="0" distR="0" wp14:anchorId="676C4455" wp14:editId="374D0943">
             <wp:extent cx="4572000" cy="3124200"/>
@@ -1954,24 +2097,28 @@
         <w:jc w:val="left"/>
       </w:pPr>
       <w:r>
+        <w:rPr>
+          <w:noProof/>
+          <w:lang w:eastAsia="es-MX"/>
+        </w:rPr>
         <w:drawing>
-          <wp:inline wp14:editId="582EE0B4" wp14:anchorId="31B90031">
+          <wp:inline distT="0" distB="0" distL="0" distR="0" wp14:anchorId="31B90031" wp14:editId="582EE0B4">
             <wp:extent cx="4572000" cy="3162300"/>
             <wp:effectExtent l="0" t="0" r="0" b="0"/>
-            <wp:docPr id="1229355317" name="Imagen 630108730" title=""/>
+            <wp:docPr id="1229355317" name="Imagen 630108730"/>
             <wp:cNvGraphicFramePr>
-              <a:graphicFrameLocks noChangeAspect="1"/>
+              <a:graphicFrameLocks xmlns:a="http://schemas.openxmlformats.org/drawingml/2006/main" noChangeAspect="1"/>
             </wp:cNvGraphicFramePr>
-            <a:graphic>
+            <a:graphic xmlns:a="http://schemas.openxmlformats.org/drawingml/2006/main">
               <a:graphicData uri="http://schemas.openxmlformats.org/drawingml/2006/picture">
-                <pic:pic>
+                <pic:pic xmlns:pic="http://schemas.openxmlformats.org/drawingml/2006/picture">
                   <pic:nvPicPr>
                     <pic:cNvPr id="0" name="Imagen 630108730"/>
                     <pic:cNvPicPr/>
                   </pic:nvPicPr>
                   <pic:blipFill>
-                    <a:blip r:embed="R100c6bbf8622407c">
-                      <a:extLst xmlns:a="http://schemas.openxmlformats.org/drawingml/2006/main">
+                    <a:blip r:embed="rId21">
+                      <a:extLst>
                         <a:ext uri="{28A0092B-C50C-407E-A947-70E740481C1C}">
                           <a14:useLocalDpi xmlns:a14="http://schemas.microsoft.com/office/drawing/2010/main" val="0"/>
                         </a:ext>
@@ -1982,7 +2129,7 @@
                     </a:stretch>
                   </pic:blipFill>
                   <pic:spPr>
-                    <a:xfrm rot="0" flipH="0" flipV="0">
+                    <a:xfrm>
                       <a:off x="0" y="0"/>
                       <a:ext cx="4572000" cy="3162300"/>
                     </a:xfrm>
@@ -1999,42 +2146,42 @@
     </w:p>
     <w:p>
       <w:pPr>
-        <w:pStyle w:val="Normal"/>
-        <w:ind w:firstLine="0"/>
         <w:jc w:val="left"/>
       </w:pPr>
       <w:r>
-        <w:rPr/>
         <w:t>Corrida dos:</w:t>
       </w:r>
     </w:p>
     <w:p>
       <w:pPr>
-        <w:pStyle w:val="Normal"/>
         <w:ind w:firstLine="708"/>
-        <w:jc w:val="both"/>
-      </w:pPr>
-      <w:r>
+      </w:pPr>
+      <w:r>
+        <w:rPr>
+          <w:noProof/>
+          <w:lang w:eastAsia="es-MX"/>
+        </w:rPr>
+        <w:lastRenderedPageBreak/>
         <w:drawing>
-          <wp:inline wp14:editId="5EED7AF1" wp14:anchorId="0E8E01FB">
+          <wp:inline distT="0" distB="0" distL="0" distR="0" wp14:anchorId="0E8E01FB" wp14:editId="5EED7AF1">
             <wp:extent cx="4572000" cy="3019425"/>
             <wp:effectExtent l="0" t="0" r="0" b="0"/>
-            <wp:docPr id="649852283" name="" title=""/>
+            <wp:docPr id="649852283" name="Imagen 649852283"/>
             <wp:cNvGraphicFramePr>
-              <a:graphicFrameLocks noChangeAspect="1"/>
+              <a:graphicFrameLocks xmlns:a="http://schemas.openxmlformats.org/drawingml/2006/main" noChangeAspect="1"/>
             </wp:cNvGraphicFramePr>
-            <a:graphic>
+            <a:graphic xmlns:a="http://schemas.openxmlformats.org/drawingml/2006/main">
               <a:graphicData uri="http://schemas.openxmlformats.org/drawingml/2006/picture">
-                <pic:pic>
+                <pic:pic xmlns:pic="http://schemas.openxmlformats.org/drawingml/2006/picture">
                   <pic:nvPicPr>
                     <pic:cNvPr id="0" name=""/>
                     <pic:cNvPicPr/>
                   </pic:nvPicPr>
                   <pic:blipFill>
-                    <a:blip r:embed="R74d31b0dceb24702">
+                    <a:blip r:embed="rId22">
                       <a:extLst>
-                        <a:ext xmlns:a="http://schemas.openxmlformats.org/drawingml/2006/main" uri="{28A0092B-C50C-407E-A947-70E740481C1C}">
-                          <a14:useLocalDpi val="0"/>
+                        <a:ext uri="{28A0092B-C50C-407E-A947-70E740481C1C}">
+                          <a14:useLocalDpi xmlns:a14="http://schemas.microsoft.com/office/drawing/2010/main" val="0"/>
                         </a:ext>
                       </a:extLst>
                     </a:blip>
@@ -2060,31 +2207,33 @@
     </w:p>
     <w:p>
       <w:pPr>
-        <w:pStyle w:val="Normal"/>
         <w:ind w:firstLine="708"/>
-        <w:jc w:val="both"/>
-      </w:pPr>
-      <w:r>
+      </w:pPr>
+      <w:r>
+        <w:rPr>
+          <w:noProof/>
+          <w:lang w:eastAsia="es-MX"/>
+        </w:rPr>
         <w:drawing>
-          <wp:inline wp14:editId="25A057A9" wp14:anchorId="37E57145">
+          <wp:inline distT="0" distB="0" distL="0" distR="0" wp14:anchorId="37E57145" wp14:editId="25A057A9">
             <wp:extent cx="4572000" cy="3067050"/>
             <wp:effectExtent l="0" t="0" r="0" b="0"/>
-            <wp:docPr id="435075314" name="" title=""/>
+            <wp:docPr id="435075314" name="Imagen 435075314"/>
             <wp:cNvGraphicFramePr>
-              <a:graphicFrameLocks noChangeAspect="1"/>
+              <a:graphicFrameLocks xmlns:a="http://schemas.openxmlformats.org/drawingml/2006/main" noChangeAspect="1"/>
             </wp:cNvGraphicFramePr>
-            <a:graphic>
+            <a:graphic xmlns:a="http://schemas.openxmlformats.org/drawingml/2006/main">
               <a:graphicData uri="http://schemas.openxmlformats.org/drawingml/2006/picture">
-                <pic:pic>
+                <pic:pic xmlns:pic="http://schemas.openxmlformats.org/drawingml/2006/picture">
                   <pic:nvPicPr>
                     <pic:cNvPr id="0" name=""/>
                     <pic:cNvPicPr/>
                   </pic:nvPicPr>
                   <pic:blipFill>
-                    <a:blip r:embed="R41052d633bc34555">
+                    <a:blip r:embed="rId23">
                       <a:extLst>
-                        <a:ext xmlns:a="http://schemas.openxmlformats.org/drawingml/2006/main" uri="{28A0092B-C50C-407E-A947-70E740481C1C}">
-                          <a14:useLocalDpi val="0"/>
+                        <a:ext uri="{28A0092B-C50C-407E-A947-70E740481C1C}">
+                          <a14:useLocalDpi xmlns:a14="http://schemas.microsoft.com/office/drawing/2010/main" val="0"/>
                         </a:ext>
                       </a:extLst>
                     </a:blip>
@@ -2110,31 +2259,34 @@
     </w:p>
     <w:p>
       <w:pPr>
-        <w:pStyle w:val="Normal"/>
         <w:ind w:firstLine="708"/>
-        <w:jc w:val="both"/>
-      </w:pPr>
-      <w:r>
+      </w:pPr>
+      <w:r>
+        <w:rPr>
+          <w:noProof/>
+          <w:lang w:eastAsia="es-MX"/>
+        </w:rPr>
+        <w:lastRenderedPageBreak/>
         <w:drawing>
-          <wp:inline wp14:editId="3962FA04" wp14:anchorId="0B96F102">
+          <wp:inline distT="0" distB="0" distL="0" distR="0" wp14:anchorId="0B96F102" wp14:editId="3962FA04">
             <wp:extent cx="4572000" cy="3057525"/>
             <wp:effectExtent l="0" t="0" r="0" b="0"/>
-            <wp:docPr id="1222011805" name="" title=""/>
+            <wp:docPr id="1222011805" name="Imagen 1222011805"/>
             <wp:cNvGraphicFramePr>
-              <a:graphicFrameLocks noChangeAspect="1"/>
+              <a:graphicFrameLocks xmlns:a="http://schemas.openxmlformats.org/drawingml/2006/main" noChangeAspect="1"/>
             </wp:cNvGraphicFramePr>
-            <a:graphic>
+            <a:graphic xmlns:a="http://schemas.openxmlformats.org/drawingml/2006/main">
               <a:graphicData uri="http://schemas.openxmlformats.org/drawingml/2006/picture">
-                <pic:pic>
+                <pic:pic xmlns:pic="http://schemas.openxmlformats.org/drawingml/2006/picture">
                   <pic:nvPicPr>
                     <pic:cNvPr id="0" name=""/>
                     <pic:cNvPicPr/>
                   </pic:nvPicPr>
                   <pic:blipFill>
-                    <a:blip r:embed="R51ad06677eb6448c">
+                    <a:blip r:embed="rId24">
                       <a:extLst>
-                        <a:ext xmlns:a="http://schemas.openxmlformats.org/drawingml/2006/main" uri="{28A0092B-C50C-407E-A947-70E740481C1C}">
-                          <a14:useLocalDpi val="0"/>
+                        <a:ext uri="{28A0092B-C50C-407E-A947-70E740481C1C}">
+                          <a14:useLocalDpi xmlns:a14="http://schemas.microsoft.com/office/drawing/2010/main" val="0"/>
                         </a:ext>
                       </a:extLst>
                     </a:blip>
@@ -2160,31 +2312,33 @@
     </w:p>
     <w:p>
       <w:pPr>
-        <w:pStyle w:val="Normal"/>
         <w:ind w:firstLine="708"/>
-        <w:jc w:val="both"/>
-      </w:pPr>
-      <w:r>
+      </w:pPr>
+      <w:r>
+        <w:rPr>
+          <w:noProof/>
+          <w:lang w:eastAsia="es-MX"/>
+        </w:rPr>
         <w:drawing>
-          <wp:inline wp14:editId="4690FD04" wp14:anchorId="778A48BB">
+          <wp:inline distT="0" distB="0" distL="0" distR="0" wp14:anchorId="778A48BB" wp14:editId="4690FD04">
             <wp:extent cx="4572000" cy="3028950"/>
             <wp:effectExtent l="0" t="0" r="0" b="0"/>
-            <wp:docPr id="1303646730" name="" title=""/>
+            <wp:docPr id="1303646730" name="Imagen 1303646730"/>
             <wp:cNvGraphicFramePr>
-              <a:graphicFrameLocks noChangeAspect="1"/>
+              <a:graphicFrameLocks xmlns:a="http://schemas.openxmlformats.org/drawingml/2006/main" noChangeAspect="1"/>
             </wp:cNvGraphicFramePr>
-            <a:graphic>
+            <a:graphic xmlns:a="http://schemas.openxmlformats.org/drawingml/2006/main">
               <a:graphicData uri="http://schemas.openxmlformats.org/drawingml/2006/picture">
-                <pic:pic>
+                <pic:pic xmlns:pic="http://schemas.openxmlformats.org/drawingml/2006/picture">
                   <pic:nvPicPr>
                     <pic:cNvPr id="0" name=""/>
                     <pic:cNvPicPr/>
                   </pic:nvPicPr>
                   <pic:blipFill>
-                    <a:blip r:embed="Rc1e5baa736b34f45">
+                    <a:blip r:embed="rId25">
                       <a:extLst>
-                        <a:ext xmlns:a="http://schemas.openxmlformats.org/drawingml/2006/main" uri="{28A0092B-C50C-407E-A947-70E740481C1C}">
-                          <a14:useLocalDpi val="0"/>
+                        <a:ext uri="{28A0092B-C50C-407E-A947-70E740481C1C}">
+                          <a14:useLocalDpi xmlns:a14="http://schemas.microsoft.com/office/drawing/2010/main" val="0"/>
                         </a:ext>
                       </a:extLst>
                     </a:blip>
@@ -2210,31 +2364,34 @@
     </w:p>
     <w:p>
       <w:pPr>
-        <w:pStyle w:val="Normal"/>
         <w:ind w:firstLine="708"/>
-        <w:jc w:val="both"/>
-      </w:pPr>
-      <w:r>
+      </w:pPr>
+      <w:r>
+        <w:rPr>
+          <w:noProof/>
+          <w:lang w:eastAsia="es-MX"/>
+        </w:rPr>
+        <w:lastRenderedPageBreak/>
         <w:drawing>
-          <wp:inline wp14:editId="536D6119" wp14:anchorId="68253FD3">
+          <wp:inline distT="0" distB="0" distL="0" distR="0" wp14:anchorId="68253FD3" wp14:editId="536D6119">
             <wp:extent cx="4572000" cy="2914650"/>
             <wp:effectExtent l="0" t="0" r="0" b="0"/>
-            <wp:docPr id="1783386776" name="" title=""/>
+            <wp:docPr id="1783386776" name="Imagen 1783386776"/>
             <wp:cNvGraphicFramePr>
-              <a:graphicFrameLocks noChangeAspect="1"/>
+              <a:graphicFrameLocks xmlns:a="http://schemas.openxmlformats.org/drawingml/2006/main" noChangeAspect="1"/>
             </wp:cNvGraphicFramePr>
-            <a:graphic>
+            <a:graphic xmlns:a="http://schemas.openxmlformats.org/drawingml/2006/main">
               <a:graphicData uri="http://schemas.openxmlformats.org/drawingml/2006/picture">
-                <pic:pic>
+                <pic:pic xmlns:pic="http://schemas.openxmlformats.org/drawingml/2006/picture">
                   <pic:nvPicPr>
                     <pic:cNvPr id="0" name=""/>
                     <pic:cNvPicPr/>
                   </pic:nvPicPr>
                   <pic:blipFill>
-                    <a:blip r:embed="Rf476ea1cd7684064">
+                    <a:blip r:embed="rId26">
                       <a:extLst>
-                        <a:ext xmlns:a="http://schemas.openxmlformats.org/drawingml/2006/main" uri="{28A0092B-C50C-407E-A947-70E740481C1C}">
-                          <a14:useLocalDpi val="0"/>
+                        <a:ext uri="{28A0092B-C50C-407E-A947-70E740481C1C}">
+                          <a14:useLocalDpi xmlns:a14="http://schemas.microsoft.com/office/drawing/2010/main" val="0"/>
                         </a:ext>
                       </a:extLst>
                     </a:blip>
@@ -2260,31 +2417,33 @@
     </w:p>
     <w:p>
       <w:pPr>
-        <w:pStyle w:val="Normal"/>
         <w:ind w:firstLine="708"/>
-        <w:jc w:val="both"/>
-      </w:pPr>
-      <w:r>
+      </w:pPr>
+      <w:r>
+        <w:rPr>
+          <w:noProof/>
+          <w:lang w:eastAsia="es-MX"/>
+        </w:rPr>
         <w:drawing>
-          <wp:inline wp14:editId="044CEE5D" wp14:anchorId="3FD41356">
+          <wp:inline distT="0" distB="0" distL="0" distR="0" wp14:anchorId="3FD41356" wp14:editId="044CEE5D">
             <wp:extent cx="4572000" cy="3209925"/>
             <wp:effectExtent l="0" t="0" r="0" b="0"/>
-            <wp:docPr id="1350179108" name="" title=""/>
+            <wp:docPr id="1350179108" name="Imagen 1350179108"/>
             <wp:cNvGraphicFramePr>
-              <a:graphicFrameLocks noChangeAspect="1"/>
+              <a:graphicFrameLocks xmlns:a="http://schemas.openxmlformats.org/drawingml/2006/main" noChangeAspect="1"/>
             </wp:cNvGraphicFramePr>
-            <a:graphic>
+            <a:graphic xmlns:a="http://schemas.openxmlformats.org/drawingml/2006/main">
               <a:graphicData uri="http://schemas.openxmlformats.org/drawingml/2006/picture">
-                <pic:pic>
+                <pic:pic xmlns:pic="http://schemas.openxmlformats.org/drawingml/2006/picture">
                   <pic:nvPicPr>
                     <pic:cNvPr id="0" name=""/>
                     <pic:cNvPicPr/>
                   </pic:nvPicPr>
                   <pic:blipFill>
-                    <a:blip r:embed="Rb87dccbe6e594b4a">
+                    <a:blip r:embed="rId27">
                       <a:extLst>
-                        <a:ext xmlns:a="http://schemas.openxmlformats.org/drawingml/2006/main" uri="{28A0092B-C50C-407E-A947-70E740481C1C}">
-                          <a14:useLocalDpi val="0"/>
+                        <a:ext uri="{28A0092B-C50C-407E-A947-70E740481C1C}">
+                          <a14:useLocalDpi xmlns:a14="http://schemas.microsoft.com/office/drawing/2010/main" val="0"/>
                         </a:ext>
                       </a:extLst>
                     </a:blip>
@@ -2310,31 +2469,34 @@
     </w:p>
     <w:p>
       <w:pPr>
-        <w:pStyle w:val="Normal"/>
         <w:ind w:firstLine="708"/>
-        <w:jc w:val="both"/>
-      </w:pPr>
-      <w:r>
+      </w:pPr>
+      <w:r>
+        <w:rPr>
+          <w:noProof/>
+          <w:lang w:eastAsia="es-MX"/>
+        </w:rPr>
+        <w:lastRenderedPageBreak/>
         <w:drawing>
-          <wp:inline wp14:editId="4792E316" wp14:anchorId="3D65250F">
+          <wp:inline distT="0" distB="0" distL="0" distR="0" wp14:anchorId="3D65250F" wp14:editId="4792E316">
             <wp:extent cx="4572000" cy="3028950"/>
             <wp:effectExtent l="0" t="0" r="0" b="0"/>
-            <wp:docPr id="1024845148" name="" title=""/>
+            <wp:docPr id="1024845148" name="Imagen 1024845148"/>
             <wp:cNvGraphicFramePr>
-              <a:graphicFrameLocks noChangeAspect="1"/>
+              <a:graphicFrameLocks xmlns:a="http://schemas.openxmlformats.org/drawingml/2006/main" noChangeAspect="1"/>
             </wp:cNvGraphicFramePr>
-            <a:graphic>
+            <a:graphic xmlns:a="http://schemas.openxmlformats.org/drawingml/2006/main">
               <a:graphicData uri="http://schemas.openxmlformats.org/drawingml/2006/picture">
-                <pic:pic>
+                <pic:pic xmlns:pic="http://schemas.openxmlformats.org/drawingml/2006/picture">
                   <pic:nvPicPr>
                     <pic:cNvPr id="0" name=""/>
                     <pic:cNvPicPr/>
                   </pic:nvPicPr>
                   <pic:blipFill>
-                    <a:blip r:embed="R927dc8aa8bbf4d8d">
+                    <a:blip r:embed="rId28">
                       <a:extLst>
-                        <a:ext xmlns:a="http://schemas.openxmlformats.org/drawingml/2006/main" uri="{28A0092B-C50C-407E-A947-70E740481C1C}">
-                          <a14:useLocalDpi val="0"/>
+                        <a:ext uri="{28A0092B-C50C-407E-A947-70E740481C1C}">
+                          <a14:useLocalDpi xmlns:a14="http://schemas.microsoft.com/office/drawing/2010/main" val="0"/>
                         </a:ext>
                       </a:extLst>
                     </a:blip>
@@ -2360,31 +2522,33 @@
     </w:p>
     <w:p>
       <w:pPr>
-        <w:pStyle w:val="Normal"/>
         <w:ind w:firstLine="708"/>
-        <w:jc w:val="both"/>
-      </w:pPr>
-      <w:r>
+      </w:pPr>
+      <w:r>
+        <w:rPr>
+          <w:noProof/>
+          <w:lang w:eastAsia="es-MX"/>
+        </w:rPr>
         <w:drawing>
-          <wp:inline wp14:editId="780CC761" wp14:anchorId="4B1541F1">
+          <wp:inline distT="0" distB="0" distL="0" distR="0" wp14:anchorId="4B1541F1" wp14:editId="780CC761">
             <wp:extent cx="4572000" cy="3324225"/>
             <wp:effectExtent l="0" t="0" r="0" b="0"/>
-            <wp:docPr id="1949074227" name="" title=""/>
+            <wp:docPr id="1949074227" name="Imagen 1949074227"/>
             <wp:cNvGraphicFramePr>
-              <a:graphicFrameLocks noChangeAspect="1"/>
+              <a:graphicFrameLocks xmlns:a="http://schemas.openxmlformats.org/drawingml/2006/main" noChangeAspect="1"/>
             </wp:cNvGraphicFramePr>
-            <a:graphic>
+            <a:graphic xmlns:a="http://schemas.openxmlformats.org/drawingml/2006/main">
               <a:graphicData uri="http://schemas.openxmlformats.org/drawingml/2006/picture">
-                <pic:pic>
+                <pic:pic xmlns:pic="http://schemas.openxmlformats.org/drawingml/2006/picture">
                   <pic:nvPicPr>
                     <pic:cNvPr id="0" name=""/>
                     <pic:cNvPicPr/>
                   </pic:nvPicPr>
                   <pic:blipFill>
-                    <a:blip r:embed="Rfbc963c85e574e70">
+                    <a:blip r:embed="rId29">
                       <a:extLst>
-                        <a:ext xmlns:a="http://schemas.openxmlformats.org/drawingml/2006/main" uri="{28A0092B-C50C-407E-A947-70E740481C1C}">
-                          <a14:useLocalDpi val="0"/>
+                        <a:ext uri="{28A0092B-C50C-407E-A947-70E740481C1C}">
+                          <a14:useLocalDpi xmlns:a14="http://schemas.microsoft.com/office/drawing/2010/main" val="0"/>
                         </a:ext>
                       </a:extLst>
                     </a:blip>
@@ -2408,13 +2572,55 @@
         </w:drawing>
       </w:r>
     </w:p>
+    <w:p>
+      <w:pPr>
+        <w:ind w:firstLine="708"/>
+      </w:pPr>
+    </w:p>
+    <w:p>
+      <w:pPr>
+        <w:ind w:firstLine="708"/>
+      </w:pPr>
+    </w:p>
+    <w:p>
+      <w:pPr>
+        <w:ind w:firstLine="708"/>
+      </w:pPr>
+    </w:p>
+    <w:p>
+      <w:pPr>
+        <w:ind w:firstLine="708"/>
+      </w:pPr>
+    </w:p>
+    <w:p>
+      <w:pPr>
+        <w:pStyle w:val="Ttulo1"/>
+      </w:pPr>
+      <w:bookmarkStart w:id="9" w:name="_Toc37760087"/>
+      <w:r>
+        <w:lastRenderedPageBreak/>
+        <w:t>Conclusiones</w:t>
+      </w:r>
+      <w:bookmarkEnd w:id="9"/>
+    </w:p>
+    <w:p>
+      <w:r>
+        <w:t>Entender los conceptos de sincronización de procesos es una tarea compleja, siendo un ámbito que aún se necesita de tener la mente más abierta a las posibles soluciones y complicaciones a los diferentes proyectos y situaciones a la que se enfrenta uno en el ámbito laboral.</w:t>
+      </w:r>
+    </w:p>
+    <w:p>
+      <w:r>
+        <w:t>A pesar de sonar como un tema fuera de lo común, el paralelismo se puede aplicar en demasiadas situaciones en la que nos enfrentamos día a día, esto sin darnos cuenta. El paralelismo es una herramienta difícil de manipular, pero esto no quiere decir que sea imposible de usarlo. Las herramientas proporcionadas por este tipo de paradigma nos pueden ser de ayuda para tener control de los múltiples procesos que utilizaremos.</w:t>
+      </w:r>
+    </w:p>
+    <w:p/>
     <w:sectPr>
-      <w:headerReference w:type="even" r:id="rId22"/>
-      <w:headerReference w:type="default" r:id="rId23"/>
-      <w:footerReference w:type="even" r:id="rId24"/>
-      <w:footerReference w:type="default" r:id="rId25"/>
-      <w:headerReference w:type="first" r:id="rId26"/>
-      <w:pgSz w:w="12240" w:h="15840" w:orient="portrait" w:code="1"/>
+      <w:headerReference w:type="even" r:id="rId30"/>
+      <w:headerReference w:type="default" r:id="rId31"/>
+      <w:footerReference w:type="even" r:id="rId32"/>
+      <w:footerReference w:type="default" r:id="rId33"/>
+      <w:headerReference w:type="first" r:id="rId34"/>
+      <w:pgSz w:w="12240" w:h="15840" w:code="1"/>
       <w:pgMar w:top="1418" w:right="1758" w:bottom="1418" w:left="1701" w:header="709" w:footer="709" w:gutter="0"/>
       <w:cols w:space="708"/>
       <w:titlePg/>
@@ -2457,7 +2663,7 @@
 </file>
 
 <file path=word/footer1.xml><?xml version="1.0" encoding="utf-8"?>
-<w:ftr xmlns:wpc="http://schemas.microsoft.com/office/word/2010/wordprocessingCanvas" xmlns:cx="http://schemas.microsoft.com/office/drawing/2014/chartex" xmlns:mc="http://schemas.openxmlformats.org/markup-compatibility/2006" xmlns:o="urn:schemas-microsoft-com:office:office" xmlns:r="http://schemas.openxmlformats.org/officeDocument/2006/relationships" xmlns:m="http://schemas.openxmlformats.org/officeDocument/2006/math" xmlns:v="urn:schemas-microsoft-com:vml" xmlns:wp14="http://schemas.microsoft.com/office/word/2010/wordprocessingDrawing" xmlns:wp="http://schemas.openxmlformats.org/drawingml/2006/wordprocessingDrawing" xmlns:w10="urn:schemas-microsoft-com:office:word" xmlns:w="http://schemas.openxmlformats.org/wordprocessingml/2006/main" xmlns:w14="http://schemas.microsoft.com/office/word/2010/wordml" xmlns:w15="http://schemas.microsoft.com/office/word/2012/wordml" xmlns:w16se="http://schemas.microsoft.com/office/word/2015/wordml/symex" xmlns:wpg="http://schemas.microsoft.com/office/word/2010/wordprocessingGroup" xmlns:wpi="http://schemas.microsoft.com/office/word/2010/wordprocessingInk" xmlns:wne="http://schemas.microsoft.com/office/word/2006/wordml" xmlns:wps="http://schemas.microsoft.com/office/word/2010/wordprocessingShape" xmlns:a="http://schemas.openxmlformats.org/drawingml/2006/main" mc:Ignorable="w14 w15 w16se wp14">
+<w:ftr xmlns:wpc="http://schemas.microsoft.com/office/word/2010/wordprocessingCanvas" xmlns:cx="http://schemas.microsoft.com/office/drawing/2014/chartex" xmlns:mc="http://schemas.openxmlformats.org/markup-compatibility/2006" xmlns:o="urn:schemas-microsoft-com:office:office" xmlns:r="http://schemas.openxmlformats.org/officeDocument/2006/relationships" xmlns:m="http://schemas.openxmlformats.org/officeDocument/2006/math" xmlns:v="urn:schemas-microsoft-com:vml" xmlns:wp14="http://schemas.microsoft.com/office/word/2010/wordprocessingDrawing" xmlns:wp="http://schemas.openxmlformats.org/drawingml/2006/wordprocessingDrawing" xmlns:w10="urn:schemas-microsoft-com:office:word" xmlns:w="http://schemas.openxmlformats.org/wordprocessingml/2006/main" xmlns:w14="http://schemas.microsoft.com/office/word/2010/wordml" xmlns:w15="http://schemas.microsoft.com/office/word/2012/wordml" xmlns:w16se="http://schemas.microsoft.com/office/word/2015/wordml/symex" xmlns:wpg="http://schemas.microsoft.com/office/word/2010/wordprocessingGroup" xmlns:wpi="http://schemas.microsoft.com/office/word/2010/wordprocessingInk" xmlns:wne="http://schemas.microsoft.com/office/word/2006/wordml" xmlns:wps="http://schemas.microsoft.com/office/word/2010/wordprocessingShape" mc:Ignorable="w14 w15 w16se wp14">
   <w:p>
     <w:pPr>
       <w:pStyle w:val="Piedepgina"/>
@@ -2622,7 +2828,7 @@
             </wp:anchor>
           </w:drawing>
         </mc:Choice>
-        <mc:Fallback>
+        <mc:Fallback xmlns:a="http://schemas.openxmlformats.org/drawingml/2006/main">
           <w:pict>
             <v:group id="Grupo 37" style="position:absolute;left:0;text-align:left;margin-left:416.8pt;margin-top:0;width:468pt;height:25.2pt;z-index:251658241;mso-width-percent:1000;mso-top-percent:200;mso-wrap-distance-left:0;mso-wrap-distance-right:0;mso-position-horizontal:right;mso-position-horizontal-relative:margin;mso-position-vertical-relative:bottom-margin-area;mso-width-percent:1000;mso-top-percent:200;mso-width-relative:margin;mso-height-relative:margin" coordsize="59626,3238" o:spid="_x0000_s1026" w14:anchorId="0D791AEC" o:gfxdata="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">
               <v:rect id="Rectángulo 38" style="position:absolute;left:190;width:59436;height:188;visibility:visible;mso-wrap-style:square;v-text-anchor:middle" o:spid="_x0000_s1027" fillcolor="black [3213]" stroked="f" strokeweight="1pt" o:gfxdata="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"/>
@@ -2803,7 +3009,7 @@
             </wp:anchor>
           </w:drawing>
         </mc:Choice>
-        <mc:Fallback>
+        <mc:Fallback xmlns:a="http://schemas.openxmlformats.org/drawingml/2006/main">
           <w:pict>
             <v:rect id="Rectángulo 40" style="position:absolute;left:0;text-align:left;margin-left:0;margin-top:0;width:36pt;height:25.2pt;z-index:251658240;visibility:visible;mso-wrap-style:square;mso-width-percent:0;mso-height-percent:0;mso-top-percent:200;mso-wrap-distance-left:0;mso-wrap-distance-top:0;mso-wrap-distance-right:0;mso-wrap-distance-bottom:0;mso-position-horizontal:left;mso-position-horizontal-relative:right-margin-area;mso-position-vertical-relative:bottom-margin-area;mso-width-percent:0;mso-height-percent:0;mso-top-percent:200;mso-width-relative:margin;mso-height-relative:margin;v-text-anchor:bottom" o:spid="_x0000_s1029" fillcolor="black [3213]" stroked="f" strokeweight="3pt" w14:anchorId="00B49328" o:gfxdata="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">
               <v:textbox>
@@ -2873,7 +3079,7 @@
 </file>
 
 <file path=word/footer2.xml><?xml version="1.0" encoding="utf-8"?>
-<w:ftr xmlns:wpc="http://schemas.microsoft.com/office/word/2010/wordprocessingCanvas" xmlns:cx="http://schemas.microsoft.com/office/drawing/2014/chartex" xmlns:mc="http://schemas.openxmlformats.org/markup-compatibility/2006" xmlns:o="urn:schemas-microsoft-com:office:office" xmlns:r="http://schemas.openxmlformats.org/officeDocument/2006/relationships" xmlns:m="http://schemas.openxmlformats.org/officeDocument/2006/math" xmlns:v="urn:schemas-microsoft-com:vml" xmlns:wp14="http://schemas.microsoft.com/office/word/2010/wordprocessingDrawing" xmlns:wp="http://schemas.openxmlformats.org/drawingml/2006/wordprocessingDrawing" xmlns:w10="urn:schemas-microsoft-com:office:word" xmlns:w="http://schemas.openxmlformats.org/wordprocessingml/2006/main" xmlns:w14="http://schemas.microsoft.com/office/word/2010/wordml" xmlns:w15="http://schemas.microsoft.com/office/word/2012/wordml" xmlns:w16se="http://schemas.microsoft.com/office/word/2015/wordml/symex" xmlns:wpg="http://schemas.microsoft.com/office/word/2010/wordprocessingGroup" xmlns:wpi="http://schemas.microsoft.com/office/word/2010/wordprocessingInk" xmlns:wne="http://schemas.microsoft.com/office/word/2006/wordml" xmlns:wps="http://schemas.microsoft.com/office/word/2010/wordprocessingShape" xmlns:a="http://schemas.openxmlformats.org/drawingml/2006/main" mc:Ignorable="w14 w15 w16se wp14">
+<w:ftr xmlns:wpc="http://schemas.microsoft.com/office/word/2010/wordprocessingCanvas" xmlns:cx="http://schemas.microsoft.com/office/drawing/2014/chartex" xmlns:mc="http://schemas.openxmlformats.org/markup-compatibility/2006" xmlns:o="urn:schemas-microsoft-com:office:office" xmlns:r="http://schemas.openxmlformats.org/officeDocument/2006/relationships" xmlns:m="http://schemas.openxmlformats.org/officeDocument/2006/math" xmlns:v="urn:schemas-microsoft-com:vml" xmlns:wp14="http://schemas.microsoft.com/office/word/2010/wordprocessingDrawing" xmlns:wp="http://schemas.openxmlformats.org/drawingml/2006/wordprocessingDrawing" xmlns:w10="urn:schemas-microsoft-com:office:word" xmlns:w="http://schemas.openxmlformats.org/wordprocessingml/2006/main" xmlns:w14="http://schemas.microsoft.com/office/word/2010/wordml" xmlns:w15="http://schemas.microsoft.com/office/word/2012/wordml" xmlns:w16se="http://schemas.microsoft.com/office/word/2015/wordml/symex" xmlns:wpg="http://schemas.microsoft.com/office/word/2010/wordprocessingGroup" xmlns:wpi="http://schemas.microsoft.com/office/word/2010/wordprocessingInk" xmlns:wne="http://schemas.microsoft.com/office/word/2006/wordml" xmlns:wps="http://schemas.microsoft.com/office/word/2010/wordprocessingShape" mc:Ignorable="w14 w15 w16se wp14">
   <w:p>
     <w:pPr>
       <w:pStyle w:val="Piedepgina"/>
@@ -2882,6 +3088,7 @@
       <w:rPr>
         <w:noProof/>
         <w:color w:val="808080" w:themeColor="background1" w:themeShade="80"/>
+        <w:lang w:eastAsia="es-MX"/>
       </w:rPr>
       <mc:AlternateContent>
         <mc:Choice Requires="wpg">
@@ -3029,7 +3236,7 @@
             </wp:anchor>
           </w:drawing>
         </mc:Choice>
-        <mc:Fallback>
+        <mc:Fallback xmlns:a="http://schemas.openxmlformats.org/drawingml/2006/main">
           <w:pict>
             <v:group id="Grupo 1" style="position:absolute;left:0;text-align:left;margin-left:416.8pt;margin-top:0;width:468pt;height:25.2pt;z-index:251661316;mso-width-percent:1000;mso-top-percent:200;mso-wrap-distance-left:0;mso-wrap-distance-right:0;mso-position-horizontal:right;mso-position-horizontal-relative:margin;mso-position-vertical-relative:bottom-margin-area;mso-width-percent:1000;mso-top-percent:200;mso-width-relative:margin;mso-height-relative:margin" coordsize="59626,3238" o:spid="_x0000_s1030" w14:anchorId="7713ADEE" o:gfxdata="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">
               <v:rect id="Rectángulo 2" style="position:absolute;left:190;width:59436;height:188;visibility:visible;mso-wrap-style:square;v-text-anchor:middle" o:spid="_x0000_s1031" fillcolor="black [3213]" stroked="f" strokeweight="1pt" o:gfxdata="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"/>
@@ -3066,6 +3273,7 @@
     <w:r>
       <w:rPr>
         <w:noProof/>
+        <w:lang w:eastAsia="es-MX"/>
       </w:rPr>
       <mc:AlternateContent>
         <mc:Choice Requires="wps">
@@ -3170,7 +3378,7 @@
                               <w:szCs w:val="28"/>
                               <w:lang w:val="es-ES"/>
                             </w:rPr>
-                            <w:t>12</w:t>
+                            <w:t>17</w:t>
                           </w:r>
                           <w:r>
                             <w:rPr>
@@ -3203,7 +3411,7 @@
         </mc:Choice>
         <mc:Fallback>
           <w:pict>
-            <v:rect id="Rectángulo 4" style="position:absolute;left:0;text-align:left;margin-left:0;margin-top:0;width:36pt;height:25.2pt;z-index:251660292;visibility:visible;mso-wrap-style:square;mso-width-percent:0;mso-height-percent:0;mso-top-percent:200;mso-wrap-distance-left:0;mso-wrap-distance-top:0;mso-wrap-distance-right:0;mso-wrap-distance-bottom:0;mso-position-horizontal:left;mso-position-horizontal-relative:right-margin-area;mso-position-vertical-relative:bottom-margin-area;mso-width-percent:0;mso-height-percent:0;mso-top-percent:200;mso-width-relative:margin;mso-height-relative:margin;v-text-anchor:bottom" o:spid="_x0000_s1033" fillcolor="black [3213]" stroked="f" strokeweight="3pt" w14:anchorId="4B253A8F" o:gfxdata="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">
+            <v:rect w14:anchorId="4B253A8F" id="Rectángulo 4" o:spid="_x0000_s1033" style="position:absolute;left:0;text-align:left;margin-left:0;margin-top:0;width:36pt;height:25.2pt;z-index:251660292;visibility:visible;mso-wrap-style:square;mso-width-percent:0;mso-height-percent:0;mso-top-percent:200;mso-wrap-distance-left:0;mso-wrap-distance-top:0;mso-wrap-distance-right:0;mso-wrap-distance-bottom:0;mso-position-horizontal:left;mso-position-horizontal-relative:right-margin-area;mso-position-vertical-relative:bottom-margin-area;mso-width-percent:0;mso-height-percent:0;mso-top-percent:200;mso-width-relative:margin;mso-height-relative:margin;v-text-anchor:bottom" o:gfxdata="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" fillcolor="black [3213]" stroked="f" strokeweight="3pt">
               <v:textbox>
                 <w:txbxContent>
                   <w:p>
@@ -3247,7 +3455,7 @@
                         <w:szCs w:val="28"/>
                         <w:lang w:val="es-ES"/>
                       </w:rPr>
-                      <w:t>12</w:t>
+                      <w:t>17</w:t>
                     </w:r>
                     <w:r>
                       <w:rPr>
@@ -3314,7 +3522,7 @@
         <w:lang w:eastAsia="es-MX"/>
       </w:rPr>
       <w:pict w14:anchorId="6DE185C3">
-        <v:shapetype id="_x0000_t75" coordsize="21600,21600" filled="f" stroked="f" o:spt="75" o:preferrelative="t" path="m@4@5l@4@11@9@11@9@5xe">
+        <v:shapetype id="_x0000_t75" coordsize="21600,21600" o:spt="75" o:preferrelative="t" path="m@4@5l@4@11@9@11@9@5xe" filled="f" stroked="f">
           <v:stroke joinstyle="miter"/>
           <v:formulas>
             <v:f eqn="if lineDrawn pixelLineWidth 0"/>
@@ -3330,11 +3538,12 @@
             <v:f eqn="prod @7 21600 pixelHeight"/>
             <v:f eqn="sum @10 21600 0"/>
           </v:formulas>
-          <v:path gradientshapeok="t" o:connecttype="rect" o:extrusionok="f"/>
+          <v:path o:extrusionok="f" gradientshapeok="t" o:connecttype="rect"/>
           <o:lock v:ext="edit" aspectratio="t"/>
         </v:shapetype>
-        <v:shape id="WordPictureWatermark499549532" style="position:absolute;left:0;text-align:left;margin-left:0;margin-top:0;width:438.8pt;height:614.35pt;z-index:-251658238;mso-position-horizontal:center;mso-position-horizontal-relative:margin;mso-position-vertical:center;mso-position-vertical-relative:margin" o:spid="_x0000_s4098" o:allowincell="f" type="#_x0000_t75">
-          <v:imagedata gain="19661f" blacklevel="22938f" o:title="EscudoFIVectorizadoNegro" r:id="rId1"/>
+        <v:shape id="WordPictureWatermark499549532" o:spid="_x0000_s4098" type="#_x0000_t75" style="position:absolute;left:0;text-align:left;margin-left:0;margin-top:0;width:438.8pt;height:614.35pt;z-index:-251658238;mso-position-horizontal:center;mso-position-horizontal-relative:margin;mso-position-vertical:center;mso-position-vertical-relative:margin" o:allowincell="f">
+          <v:imagedata r:id="rId1" o:title="EscudoFIVectorizadoNegro" gain="19661f" blacklevel="22938f"/>
+          <w10:wrap anchorx="margin" anchory="margin"/>
         </v:shape>
       </w:pict>
     </w:r>
@@ -3354,7 +3563,7 @@
         <w:lang w:eastAsia="es-MX"/>
       </w:rPr>
       <w:pict w14:anchorId="3C2C5031">
-        <v:shapetype id="_x0000_t75" coordsize="21600,21600" filled="f" stroked="f" o:spt="75" o:preferrelative="t" path="m@4@5l@4@11@9@11@9@5xe">
+        <v:shapetype id="_x0000_t75" coordsize="21600,21600" o:spt="75" o:preferrelative="t" path="m@4@5l@4@11@9@11@9@5xe" filled="f" stroked="f">
           <v:stroke joinstyle="miter"/>
           <v:formulas>
             <v:f eqn="if lineDrawn pixelLineWidth 0"/>
@@ -3370,11 +3579,12 @@
             <v:f eqn="prod @7 21600 pixelHeight"/>
             <v:f eqn="sum @10 21600 0"/>
           </v:formulas>
-          <v:path gradientshapeok="t" o:connecttype="rect" o:extrusionok="f"/>
+          <v:path o:extrusionok="f" gradientshapeok="t" o:connecttype="rect"/>
           <o:lock v:ext="edit" aspectratio="t"/>
         </v:shapetype>
-        <v:shape id="WordPictureWatermark499549533" style="position:absolute;left:0;text-align:left;margin-left:0;margin-top:0;width:438.8pt;height:614.35pt;z-index:-251658237;mso-position-horizontal:center;mso-position-horizontal-relative:margin;mso-position-vertical:center;mso-position-vertical-relative:margin" o:spid="_x0000_s4099" o:allowincell="f" type="#_x0000_t75">
-          <v:imagedata gain="19661f" blacklevel="22938f" o:title="EscudoFIVectorizadoNegro" r:id="rId1"/>
+        <v:shape id="WordPictureWatermark499549533" o:spid="_x0000_s4099" type="#_x0000_t75" style="position:absolute;left:0;text-align:left;margin-left:0;margin-top:0;width:438.8pt;height:614.35pt;z-index:-251658237;mso-position-horizontal:center;mso-position-horizontal-relative:margin;mso-position-vertical:center;mso-position-vertical-relative:margin" o:allowincell="f">
+          <v:imagedata r:id="rId1" o:title="EscudoFIVectorizadoNegro" gain="19661f" blacklevel="22938f"/>
+          <w10:wrap anchorx="margin" anchory="margin"/>
         </v:shape>
       </w:pict>
     </w:r>
@@ -3394,7 +3604,7 @@
         <w:lang w:eastAsia="es-MX"/>
       </w:rPr>
       <w:pict w14:anchorId="7C91F084">
-        <v:shapetype id="_x0000_t75" coordsize="21600,21600" filled="f" stroked="f" o:spt="75" o:preferrelative="t" path="m@4@5l@4@11@9@11@9@5xe">
+        <v:shapetype id="_x0000_t75" coordsize="21600,21600" o:spt="75" o:preferrelative="t" path="m@4@5l@4@11@9@11@9@5xe" filled="f" stroked="f">
           <v:stroke joinstyle="miter"/>
           <v:formulas>
             <v:f eqn="if lineDrawn pixelLineWidth 0"/>
@@ -3410,11 +3620,12 @@
             <v:f eqn="prod @7 21600 pixelHeight"/>
             <v:f eqn="sum @10 21600 0"/>
           </v:formulas>
-          <v:path gradientshapeok="t" o:connecttype="rect" o:extrusionok="f"/>
+          <v:path o:extrusionok="f" gradientshapeok="t" o:connecttype="rect"/>
           <o:lock v:ext="edit" aspectratio="t"/>
         </v:shapetype>
-        <v:shape id="WordPictureWatermark499549531" style="position:absolute;left:0;text-align:left;margin-left:0;margin-top:0;width:438.8pt;height:614.35pt;z-index:-251658236;mso-position-horizontal:center;mso-position-horizontal-relative:margin;mso-position-vertical:center;mso-position-vertical-relative:margin" o:spid="_x0000_s4097" o:allowincell="f" type="#_x0000_t75">
-          <v:imagedata gain="19661f" blacklevel="22938f" o:title="EscudoFIVectorizadoNegro" r:id="rId1"/>
+        <v:shape id="WordPictureWatermark499549531" o:spid="_x0000_s4097" type="#_x0000_t75" style="position:absolute;left:0;text-align:left;margin-left:0;margin-top:0;width:438.8pt;height:614.35pt;z-index:-251658236;mso-position-horizontal:center;mso-position-horizontal-relative:margin;mso-position-vertical:center;mso-position-vertical-relative:margin" o:allowincell="f">
+          <v:imagedata r:id="rId1" o:title="EscudoFIVectorizadoNegro" gain="19661f" blacklevel="22938f"/>
+          <w10:wrap anchorx="margin" anchory="margin"/>
         </v:shape>
       </w:pict>
     </w:r>
@@ -3437,7 +3648,7 @@
         <w:ind w:left="720" w:hanging="360"/>
       </w:pPr>
       <w:rPr>
-        <w:rFonts w:hint="default" w:ascii="Symbol" w:hAnsi="Symbol"/>
+        <w:rFonts w:ascii="Symbol" w:hAnsi="Symbol" w:hint="default"/>
       </w:rPr>
     </w:lvl>
     <w:lvl w:ilvl="1" w:tplc="080A0003" w:tentative="1">
@@ -3449,7 +3660,7 @@
         <w:ind w:left="1440" w:hanging="360"/>
       </w:pPr>
       <w:rPr>
-        <w:rFonts w:hint="default" w:ascii="Courier New" w:hAnsi="Courier New" w:cs="Courier New"/>
+        <w:rFonts w:ascii="Courier New" w:hAnsi="Courier New" w:cs="Courier New" w:hint="default"/>
       </w:rPr>
     </w:lvl>
     <w:lvl w:ilvl="2" w:tplc="080A0005" w:tentative="1">
@@ -3461,7 +3672,7 @@
         <w:ind w:left="2160" w:hanging="360"/>
       </w:pPr>
       <w:rPr>
-        <w:rFonts w:hint="default" w:ascii="Wingdings" w:hAnsi="Wingdings"/>
+        <w:rFonts w:ascii="Wingdings" w:hAnsi="Wingdings" w:hint="default"/>
       </w:rPr>
     </w:lvl>
     <w:lvl w:ilvl="3" w:tplc="080A0001" w:tentative="1">
@@ -3473,7 +3684,7 @@
         <w:ind w:left="2880" w:hanging="360"/>
       </w:pPr>
       <w:rPr>
-        <w:rFonts w:hint="default" w:ascii="Symbol" w:hAnsi="Symbol"/>
+        <w:rFonts w:ascii="Symbol" w:hAnsi="Symbol" w:hint="default"/>
       </w:rPr>
     </w:lvl>
     <w:lvl w:ilvl="4" w:tplc="080A0003" w:tentative="1">
@@ -3485,7 +3696,7 @@
         <w:ind w:left="3600" w:hanging="360"/>
       </w:pPr>
       <w:rPr>
-        <w:rFonts w:hint="default" w:ascii="Courier New" w:hAnsi="Courier New" w:cs="Courier New"/>
+        <w:rFonts w:ascii="Courier New" w:hAnsi="Courier New" w:cs="Courier New" w:hint="default"/>
       </w:rPr>
     </w:lvl>
     <w:lvl w:ilvl="5" w:tplc="080A0005" w:tentative="1">
@@ -3497,7 +3708,7 @@
         <w:ind w:left="4320" w:hanging="360"/>
       </w:pPr>
       <w:rPr>
-        <w:rFonts w:hint="default" w:ascii="Wingdings" w:hAnsi="Wingdings"/>
+        <w:rFonts w:ascii="Wingdings" w:hAnsi="Wingdings" w:hint="default"/>
       </w:rPr>
     </w:lvl>
     <w:lvl w:ilvl="6" w:tplc="080A0001" w:tentative="1">
@@ -3509,7 +3720,7 @@
         <w:ind w:left="5040" w:hanging="360"/>
       </w:pPr>
       <w:rPr>
-        <w:rFonts w:hint="default" w:ascii="Symbol" w:hAnsi="Symbol"/>
+        <w:rFonts w:ascii="Symbol" w:hAnsi="Symbol" w:hint="default"/>
       </w:rPr>
     </w:lvl>
     <w:lvl w:ilvl="7" w:tplc="080A0003" w:tentative="1">
@@ -3521,7 +3732,7 @@
         <w:ind w:left="5760" w:hanging="360"/>
       </w:pPr>
       <w:rPr>
-        <w:rFonts w:hint="default" w:ascii="Courier New" w:hAnsi="Courier New" w:cs="Courier New"/>
+        <w:rFonts w:ascii="Courier New" w:hAnsi="Courier New" w:cs="Courier New" w:hint="default"/>
       </w:rPr>
     </w:lvl>
     <w:lvl w:ilvl="8" w:tplc="080A0005" w:tentative="1">
@@ -3533,7 +3744,7 @@
         <w:ind w:left="6480" w:hanging="360"/>
       </w:pPr>
       <w:rPr>
-        <w:rFonts w:hint="default" w:ascii="Wingdings" w:hAnsi="Wingdings"/>
+        <w:rFonts w:ascii="Wingdings" w:hAnsi="Wingdings" w:hint="default"/>
       </w:rPr>
     </w:lvl>
   </w:abstractNum>
@@ -3550,7 +3761,7 @@
         <w:ind w:left="720" w:hanging="360"/>
       </w:pPr>
       <w:rPr>
-        <w:rFonts w:hint="default" w:ascii="Symbol" w:hAnsi="Symbol"/>
+        <w:rFonts w:ascii="Symbol" w:hAnsi="Symbol" w:hint="default"/>
       </w:rPr>
     </w:lvl>
     <w:lvl w:ilvl="1" w:tplc="080A0003" w:tentative="1">
@@ -3562,7 +3773,7 @@
         <w:ind w:left="1440" w:hanging="360"/>
       </w:pPr>
       <w:rPr>
-        <w:rFonts w:hint="default" w:ascii="Courier New" w:hAnsi="Courier New" w:cs="Courier New"/>
+        <w:rFonts w:ascii="Courier New" w:hAnsi="Courier New" w:cs="Courier New" w:hint="default"/>
       </w:rPr>
     </w:lvl>
     <w:lvl w:ilvl="2" w:tplc="080A0005" w:tentative="1">
@@ -3574,7 +3785,7 @@
         <w:ind w:left="2160" w:hanging="360"/>
       </w:pPr>
       <w:rPr>
-        <w:rFonts w:hint="default" w:ascii="Wingdings" w:hAnsi="Wingdings"/>
+        <w:rFonts w:ascii="Wingdings" w:hAnsi="Wingdings" w:hint="default"/>
       </w:rPr>
     </w:lvl>
     <w:lvl w:ilvl="3" w:tplc="080A0001" w:tentative="1">
@@ -3586,7 +3797,7 @@
         <w:ind w:left="2880" w:hanging="360"/>
       </w:pPr>
       <w:rPr>
-        <w:rFonts w:hint="default" w:ascii="Symbol" w:hAnsi="Symbol"/>
+        <w:rFonts w:ascii="Symbol" w:hAnsi="Symbol" w:hint="default"/>
       </w:rPr>
     </w:lvl>
     <w:lvl w:ilvl="4" w:tplc="080A0003" w:tentative="1">
@@ -3598,7 +3809,7 @@
         <w:ind w:left="3600" w:hanging="360"/>
       </w:pPr>
       <w:rPr>
-        <w:rFonts w:hint="default" w:ascii="Courier New" w:hAnsi="Courier New" w:cs="Courier New"/>
+        <w:rFonts w:ascii="Courier New" w:hAnsi="Courier New" w:cs="Courier New" w:hint="default"/>
       </w:rPr>
     </w:lvl>
     <w:lvl w:ilvl="5" w:tplc="080A0005" w:tentative="1">
@@ -3610,7 +3821,7 @@
         <w:ind w:left="4320" w:hanging="360"/>
       </w:pPr>
       <w:rPr>
-        <w:rFonts w:hint="default" w:ascii="Wingdings" w:hAnsi="Wingdings"/>
+        <w:rFonts w:ascii="Wingdings" w:hAnsi="Wingdings" w:hint="default"/>
       </w:rPr>
     </w:lvl>
     <w:lvl w:ilvl="6" w:tplc="080A0001" w:tentative="1">
@@ -3622,7 +3833,7 @@
         <w:ind w:left="5040" w:hanging="360"/>
       </w:pPr>
       <w:rPr>
-        <w:rFonts w:hint="default" w:ascii="Symbol" w:hAnsi="Symbol"/>
+        <w:rFonts w:ascii="Symbol" w:hAnsi="Symbol" w:hint="default"/>
       </w:rPr>
     </w:lvl>
     <w:lvl w:ilvl="7" w:tplc="080A0003" w:tentative="1">
@@ -3634,7 +3845,7 @@
         <w:ind w:left="5760" w:hanging="360"/>
       </w:pPr>
       <w:rPr>
-        <w:rFonts w:hint="default" w:ascii="Courier New" w:hAnsi="Courier New" w:cs="Courier New"/>
+        <w:rFonts w:ascii="Courier New" w:hAnsi="Courier New" w:cs="Courier New" w:hint="default"/>
       </w:rPr>
     </w:lvl>
     <w:lvl w:ilvl="8" w:tplc="080A0005" w:tentative="1">
@@ -3646,7 +3857,7 @@
         <w:ind w:left="6480" w:hanging="360"/>
       </w:pPr>
       <w:rPr>
-        <w:rFonts w:hint="default" w:ascii="Wingdings" w:hAnsi="Wingdings"/>
+        <w:rFonts w:ascii="Wingdings" w:hAnsi="Wingdings" w:hint="default"/>
       </w:rPr>
     </w:lvl>
   </w:abstractNum>
@@ -3663,7 +3874,7 @@
         <w:ind w:left="720" w:hanging="360"/>
       </w:pPr>
       <w:rPr>
-        <w:rFonts w:hint="default" w:ascii="Symbol" w:hAnsi="Symbol"/>
+        <w:rFonts w:ascii="Symbol" w:hAnsi="Symbol" w:hint="default"/>
       </w:rPr>
     </w:lvl>
     <w:lvl w:ilvl="1" w:tplc="080A0003" w:tentative="1">
@@ -3675,7 +3886,7 @@
         <w:ind w:left="1440" w:hanging="360"/>
       </w:pPr>
       <w:rPr>
-        <w:rFonts w:hint="default" w:ascii="Courier New" w:hAnsi="Courier New" w:cs="Courier New"/>
+        <w:rFonts w:ascii="Courier New" w:hAnsi="Courier New" w:cs="Courier New" w:hint="default"/>
       </w:rPr>
     </w:lvl>
     <w:lvl w:ilvl="2" w:tplc="080A0005" w:tentative="1">
@@ -3687,7 +3898,7 @@
         <w:ind w:left="2160" w:hanging="360"/>
       </w:pPr>
       <w:rPr>
-        <w:rFonts w:hint="default" w:ascii="Wingdings" w:hAnsi="Wingdings"/>
+        <w:rFonts w:ascii="Wingdings" w:hAnsi="Wingdings" w:hint="default"/>
       </w:rPr>
     </w:lvl>
     <w:lvl w:ilvl="3" w:tplc="080A0001" w:tentative="1">
@@ -3699,7 +3910,7 @@
         <w:ind w:left="2880" w:hanging="360"/>
       </w:pPr>
       <w:rPr>
-        <w:rFonts w:hint="default" w:ascii="Symbol" w:hAnsi="Symbol"/>
+        <w:rFonts w:ascii="Symbol" w:hAnsi="Symbol" w:hint="default"/>
       </w:rPr>
     </w:lvl>
     <w:lvl w:ilvl="4" w:tplc="080A0003" w:tentative="1">
@@ -3711,7 +3922,7 @@
         <w:ind w:left="3600" w:hanging="360"/>
       </w:pPr>
       <w:rPr>
-        <w:rFonts w:hint="default" w:ascii="Courier New" w:hAnsi="Courier New" w:cs="Courier New"/>
+        <w:rFonts w:ascii="Courier New" w:hAnsi="Courier New" w:cs="Courier New" w:hint="default"/>
       </w:rPr>
     </w:lvl>
     <w:lvl w:ilvl="5" w:tplc="080A0005" w:tentative="1">
@@ -3723,7 +3934,7 @@
         <w:ind w:left="4320" w:hanging="360"/>
       </w:pPr>
       <w:rPr>
-        <w:rFonts w:hint="default" w:ascii="Wingdings" w:hAnsi="Wingdings"/>
+        <w:rFonts w:ascii="Wingdings" w:hAnsi="Wingdings" w:hint="default"/>
       </w:rPr>
     </w:lvl>
     <w:lvl w:ilvl="6" w:tplc="080A0001" w:tentative="1">
@@ -3735,7 +3946,7 @@
         <w:ind w:left="5040" w:hanging="360"/>
       </w:pPr>
       <w:rPr>
-        <w:rFonts w:hint="default" w:ascii="Symbol" w:hAnsi="Symbol"/>
+        <w:rFonts w:ascii="Symbol" w:hAnsi="Symbol" w:hint="default"/>
       </w:rPr>
     </w:lvl>
     <w:lvl w:ilvl="7" w:tplc="080A0003" w:tentative="1">
@@ -3747,7 +3958,7 @@
         <w:ind w:left="5760" w:hanging="360"/>
       </w:pPr>
       <w:rPr>
-        <w:rFonts w:hint="default" w:ascii="Courier New" w:hAnsi="Courier New" w:cs="Courier New"/>
+        <w:rFonts w:ascii="Courier New" w:hAnsi="Courier New" w:cs="Courier New" w:hint="default"/>
       </w:rPr>
     </w:lvl>
     <w:lvl w:ilvl="8" w:tplc="080A0005" w:tentative="1">
@@ -3759,7 +3970,7 @@
         <w:ind w:left="6480" w:hanging="360"/>
       </w:pPr>
       <w:rPr>
-        <w:rFonts w:hint="default" w:ascii="Wingdings" w:hAnsi="Wingdings"/>
+        <w:rFonts w:ascii="Wingdings" w:hAnsi="Wingdings" w:hint="default"/>
       </w:rPr>
     </w:lvl>
   </w:abstractNum>
@@ -3776,7 +3987,7 @@
         <w:ind w:left="720" w:hanging="360"/>
       </w:pPr>
       <w:rPr>
-        <w:rFonts w:hint="default" w:ascii="Symbol" w:hAnsi="Symbol"/>
+        <w:rFonts w:ascii="Symbol" w:hAnsi="Symbol" w:hint="default"/>
       </w:rPr>
     </w:lvl>
     <w:lvl w:ilvl="1" w:tplc="080A0003" w:tentative="1">
@@ -3788,7 +3999,7 @@
         <w:ind w:left="1440" w:hanging="360"/>
       </w:pPr>
       <w:rPr>
-        <w:rFonts w:hint="default" w:ascii="Courier New" w:hAnsi="Courier New" w:cs="Courier New"/>
+        <w:rFonts w:ascii="Courier New" w:hAnsi="Courier New" w:cs="Courier New" w:hint="default"/>
       </w:rPr>
     </w:lvl>
     <w:lvl w:ilvl="2" w:tplc="080A0005" w:tentative="1">
@@ -3800,7 +4011,7 @@
         <w:ind w:left="2160" w:hanging="360"/>
       </w:pPr>
       <w:rPr>
-        <w:rFonts w:hint="default" w:ascii="Wingdings" w:hAnsi="Wingdings"/>
+        <w:rFonts w:ascii="Wingdings" w:hAnsi="Wingdings" w:hint="default"/>
       </w:rPr>
     </w:lvl>
     <w:lvl w:ilvl="3" w:tplc="080A0001" w:tentative="1">
@@ -3812,7 +4023,7 @@
         <w:ind w:left="2880" w:hanging="360"/>
       </w:pPr>
       <w:rPr>
-        <w:rFonts w:hint="default" w:ascii="Symbol" w:hAnsi="Symbol"/>
+        <w:rFonts w:ascii="Symbol" w:hAnsi="Symbol" w:hint="default"/>
       </w:rPr>
     </w:lvl>
     <w:lvl w:ilvl="4" w:tplc="080A0003" w:tentative="1">
@@ -3824,7 +4035,7 @@
         <w:ind w:left="3600" w:hanging="360"/>
       </w:pPr>
       <w:rPr>
-        <w:rFonts w:hint="default" w:ascii="Courier New" w:hAnsi="Courier New" w:cs="Courier New"/>
+        <w:rFonts w:ascii="Courier New" w:hAnsi="Courier New" w:cs="Courier New" w:hint="default"/>
       </w:rPr>
     </w:lvl>
     <w:lvl w:ilvl="5" w:tplc="080A0005" w:tentative="1">
@@ -3836,7 +4047,7 @@
         <w:ind w:left="4320" w:hanging="360"/>
       </w:pPr>
       <w:rPr>
-        <w:rFonts w:hint="default" w:ascii="Wingdings" w:hAnsi="Wingdings"/>
+        <w:rFonts w:ascii="Wingdings" w:hAnsi="Wingdings" w:hint="default"/>
       </w:rPr>
     </w:lvl>
     <w:lvl w:ilvl="6" w:tplc="080A0001" w:tentative="1">
@@ -3848,7 +4059,7 @@
         <w:ind w:left="5040" w:hanging="360"/>
       </w:pPr>
       <w:rPr>
-        <w:rFonts w:hint="default" w:ascii="Symbol" w:hAnsi="Symbol"/>
+        <w:rFonts w:ascii="Symbol" w:hAnsi="Symbol" w:hint="default"/>
       </w:rPr>
     </w:lvl>
     <w:lvl w:ilvl="7" w:tplc="080A0003" w:tentative="1">
@@ -3860,7 +4071,7 @@
         <w:ind w:left="5760" w:hanging="360"/>
       </w:pPr>
       <w:rPr>
-        <w:rFonts w:hint="default" w:ascii="Courier New" w:hAnsi="Courier New" w:cs="Courier New"/>
+        <w:rFonts w:ascii="Courier New" w:hAnsi="Courier New" w:cs="Courier New" w:hint="default"/>
       </w:rPr>
     </w:lvl>
     <w:lvl w:ilvl="8" w:tplc="080A0005" w:tentative="1">
@@ -3872,7 +4083,7 @@
         <w:ind w:left="6480" w:hanging="360"/>
       </w:pPr>
       <w:rPr>
-        <w:rFonts w:hint="default" w:ascii="Wingdings" w:hAnsi="Wingdings"/>
+        <w:rFonts w:ascii="Wingdings" w:hAnsi="Wingdings" w:hint="default"/>
       </w:rPr>
     </w:lvl>
   </w:abstractNum>
@@ -3889,7 +4100,7 @@
         <w:ind w:left="1068" w:hanging="360"/>
       </w:pPr>
       <w:rPr>
-        <w:rFonts w:hint="default" w:ascii="Symbol" w:hAnsi="Symbol"/>
+        <w:rFonts w:ascii="Symbol" w:hAnsi="Symbol" w:hint="default"/>
       </w:rPr>
     </w:lvl>
     <w:lvl w:ilvl="1" w:tplc="080A0003" w:tentative="1">
@@ -3901,7 +4112,7 @@
         <w:ind w:left="1788" w:hanging="360"/>
       </w:pPr>
       <w:rPr>
-        <w:rFonts w:hint="default" w:ascii="Courier New" w:hAnsi="Courier New" w:cs="Courier New"/>
+        <w:rFonts w:ascii="Courier New" w:hAnsi="Courier New" w:cs="Courier New" w:hint="default"/>
       </w:rPr>
     </w:lvl>
     <w:lvl w:ilvl="2" w:tplc="080A0005" w:tentative="1">
@@ -3913,7 +4124,7 @@
         <w:ind w:left="2508" w:hanging="360"/>
       </w:pPr>
       <w:rPr>
-        <w:rFonts w:hint="default" w:ascii="Wingdings" w:hAnsi="Wingdings"/>
+        <w:rFonts w:ascii="Wingdings" w:hAnsi="Wingdings" w:hint="default"/>
       </w:rPr>
     </w:lvl>
     <w:lvl w:ilvl="3" w:tplc="080A0001" w:tentative="1">
@@ -3925,7 +4136,7 @@
         <w:ind w:left="3228" w:hanging="360"/>
       </w:pPr>
       <w:rPr>
-        <w:rFonts w:hint="default" w:ascii="Symbol" w:hAnsi="Symbol"/>
+        <w:rFonts w:ascii="Symbol" w:hAnsi="Symbol" w:hint="default"/>
       </w:rPr>
     </w:lvl>
     <w:lvl w:ilvl="4" w:tplc="080A0003" w:tentative="1">
@@ -3937,7 +4148,7 @@
         <w:ind w:left="3948" w:hanging="360"/>
       </w:pPr>
       <w:rPr>
-        <w:rFonts w:hint="default" w:ascii="Courier New" w:hAnsi="Courier New" w:cs="Courier New"/>
+        <w:rFonts w:ascii="Courier New" w:hAnsi="Courier New" w:cs="Courier New" w:hint="default"/>
       </w:rPr>
     </w:lvl>
     <w:lvl w:ilvl="5" w:tplc="080A0005" w:tentative="1">
@@ -3949,7 +4160,7 @@
         <w:ind w:left="4668" w:hanging="360"/>
       </w:pPr>
       <w:rPr>
-        <w:rFonts w:hint="default" w:ascii="Wingdings" w:hAnsi="Wingdings"/>
+        <w:rFonts w:ascii="Wingdings" w:hAnsi="Wingdings" w:hint="default"/>
       </w:rPr>
     </w:lvl>
     <w:lvl w:ilvl="6" w:tplc="080A0001" w:tentative="1">
@@ -3961,7 +4172,7 @@
         <w:ind w:left="5388" w:hanging="360"/>
       </w:pPr>
       <w:rPr>
-        <w:rFonts w:hint="default" w:ascii="Symbol" w:hAnsi="Symbol"/>
+        <w:rFonts w:ascii="Symbol" w:hAnsi="Symbol" w:hint="default"/>
       </w:rPr>
     </w:lvl>
     <w:lvl w:ilvl="7" w:tplc="080A0003" w:tentative="1">
@@ -3973,7 +4184,7 @@
         <w:ind w:left="6108" w:hanging="360"/>
       </w:pPr>
       <w:rPr>
-        <w:rFonts w:hint="default" w:ascii="Courier New" w:hAnsi="Courier New" w:cs="Courier New"/>
+        <w:rFonts w:ascii="Courier New" w:hAnsi="Courier New" w:cs="Courier New" w:hint="default"/>
       </w:rPr>
     </w:lvl>
     <w:lvl w:ilvl="8" w:tplc="080A0005" w:tentative="1">
@@ -3985,7 +4196,7 @@
         <w:ind w:left="6828" w:hanging="360"/>
       </w:pPr>
       <w:rPr>
-        <w:rFonts w:hint="default" w:ascii="Wingdings" w:hAnsi="Wingdings"/>
+        <w:rFonts w:ascii="Wingdings" w:hAnsi="Wingdings" w:hint="default"/>
       </w:rPr>
     </w:lvl>
   </w:abstractNum>
@@ -4002,7 +4213,7 @@
         <w:ind w:left="720" w:hanging="360"/>
       </w:pPr>
       <w:rPr>
-        <w:rFonts w:hint="default" w:ascii="Symbol" w:hAnsi="Symbol"/>
+        <w:rFonts w:ascii="Symbol" w:hAnsi="Symbol" w:hint="default"/>
       </w:rPr>
     </w:lvl>
     <w:lvl w:ilvl="1" w:tplc="080A0003" w:tentative="1">
@@ -4014,7 +4225,7 @@
         <w:ind w:left="1440" w:hanging="360"/>
       </w:pPr>
       <w:rPr>
-        <w:rFonts w:hint="default" w:ascii="Courier New" w:hAnsi="Courier New" w:cs="Courier New"/>
+        <w:rFonts w:ascii="Courier New" w:hAnsi="Courier New" w:cs="Courier New" w:hint="default"/>
       </w:rPr>
     </w:lvl>
     <w:lvl w:ilvl="2" w:tplc="080A0005" w:tentative="1">
@@ -4026,7 +4237,7 @@
         <w:ind w:left="2160" w:hanging="360"/>
       </w:pPr>
       <w:rPr>
-        <w:rFonts w:hint="default" w:ascii="Wingdings" w:hAnsi="Wingdings"/>
+        <w:rFonts w:ascii="Wingdings" w:hAnsi="Wingdings" w:hint="default"/>
       </w:rPr>
     </w:lvl>
     <w:lvl w:ilvl="3" w:tplc="080A0001" w:tentative="1">
@@ -4038,7 +4249,7 @@
         <w:ind w:left="2880" w:hanging="360"/>
       </w:pPr>
       <w:rPr>
-        <w:rFonts w:hint="default" w:ascii="Symbol" w:hAnsi="Symbol"/>
+        <w:rFonts w:ascii="Symbol" w:hAnsi="Symbol" w:hint="default"/>
       </w:rPr>
     </w:lvl>
     <w:lvl w:ilvl="4" w:tplc="080A0003" w:tentative="1">
@@ -4050,7 +4261,7 @@
         <w:ind w:left="3600" w:hanging="360"/>
       </w:pPr>
       <w:rPr>
-        <w:rFonts w:hint="default" w:ascii="Courier New" w:hAnsi="Courier New" w:cs="Courier New"/>
+        <w:rFonts w:ascii="Courier New" w:hAnsi="Courier New" w:cs="Courier New" w:hint="default"/>
       </w:rPr>
     </w:lvl>
     <w:lvl w:ilvl="5" w:tplc="080A0005" w:tentative="1">
@@ -4062,7 +4273,7 @@
         <w:ind w:left="4320" w:hanging="360"/>
       </w:pPr>
       <w:rPr>
-        <w:rFonts w:hint="default" w:ascii="Wingdings" w:hAnsi="Wingdings"/>
+        <w:rFonts w:ascii="Wingdings" w:hAnsi="Wingdings" w:hint="default"/>
       </w:rPr>
     </w:lvl>
     <w:lvl w:ilvl="6" w:tplc="080A0001" w:tentative="1">
@@ -4074,7 +4285,7 @@
         <w:ind w:left="5040" w:hanging="360"/>
       </w:pPr>
       <w:rPr>
-        <w:rFonts w:hint="default" w:ascii="Symbol" w:hAnsi="Symbol"/>
+        <w:rFonts w:ascii="Symbol" w:hAnsi="Symbol" w:hint="default"/>
       </w:rPr>
     </w:lvl>
     <w:lvl w:ilvl="7" w:tplc="080A0003" w:tentative="1">
@@ -4086,7 +4297,7 @@
         <w:ind w:left="5760" w:hanging="360"/>
       </w:pPr>
       <w:rPr>
-        <w:rFonts w:hint="default" w:ascii="Courier New" w:hAnsi="Courier New" w:cs="Courier New"/>
+        <w:rFonts w:ascii="Courier New" w:hAnsi="Courier New" w:cs="Courier New" w:hint="default"/>
       </w:rPr>
     </w:lvl>
     <w:lvl w:ilvl="8" w:tplc="080A0005" w:tentative="1">
@@ -4098,7 +4309,7 @@
         <w:ind w:left="6480" w:hanging="360"/>
       </w:pPr>
       <w:rPr>
-        <w:rFonts w:hint="default" w:ascii="Wingdings" w:hAnsi="Wingdings"/>
+        <w:rFonts w:ascii="Wingdings" w:hAnsi="Wingdings" w:hint="default"/>
       </w:rPr>
     </w:lvl>
   </w:abstractNum>
@@ -4115,7 +4326,7 @@
         <w:ind w:left="720" w:hanging="360"/>
       </w:pPr>
       <w:rPr>
-        <w:rFonts w:hint="default" w:ascii="Symbol" w:hAnsi="Symbol"/>
+        <w:rFonts w:ascii="Symbol" w:hAnsi="Symbol" w:hint="default"/>
       </w:rPr>
     </w:lvl>
     <w:lvl w:ilvl="1" w:tplc="080A0003" w:tentative="1">
@@ -4127,7 +4338,7 @@
         <w:ind w:left="1440" w:hanging="360"/>
       </w:pPr>
       <w:rPr>
-        <w:rFonts w:hint="default" w:ascii="Courier New" w:hAnsi="Courier New" w:cs="Courier New"/>
+        <w:rFonts w:ascii="Courier New" w:hAnsi="Courier New" w:cs="Courier New" w:hint="default"/>
       </w:rPr>
     </w:lvl>
     <w:lvl w:ilvl="2" w:tplc="080A0005" w:tentative="1">
@@ -4139,7 +4350,7 @@
         <w:ind w:left="2160" w:hanging="360"/>
       </w:pPr>
       <w:rPr>
-        <w:rFonts w:hint="default" w:ascii="Wingdings" w:hAnsi="Wingdings"/>
+        <w:rFonts w:ascii="Wingdings" w:hAnsi="Wingdings" w:hint="default"/>
       </w:rPr>
     </w:lvl>
     <w:lvl w:ilvl="3" w:tplc="080A0001" w:tentative="1">
@@ -4151,7 +4362,7 @@
         <w:ind w:left="2880" w:hanging="360"/>
       </w:pPr>
       <w:rPr>
-        <w:rFonts w:hint="default" w:ascii="Symbol" w:hAnsi="Symbol"/>
+        <w:rFonts w:ascii="Symbol" w:hAnsi="Symbol" w:hint="default"/>
       </w:rPr>
     </w:lvl>
     <w:lvl w:ilvl="4" w:tplc="080A0003" w:tentative="1">
@@ -4163,7 +4374,7 @@
         <w:ind w:left="3600" w:hanging="360"/>
       </w:pPr>
       <w:rPr>
-        <w:rFonts w:hint="default" w:ascii="Courier New" w:hAnsi="Courier New" w:cs="Courier New"/>
+        <w:rFonts w:ascii="Courier New" w:hAnsi="Courier New" w:cs="Courier New" w:hint="default"/>
       </w:rPr>
     </w:lvl>
     <w:lvl w:ilvl="5" w:tplc="080A0005" w:tentative="1">
@@ -4175,7 +4386,7 @@
         <w:ind w:left="4320" w:hanging="360"/>
       </w:pPr>
       <w:rPr>
-        <w:rFonts w:hint="default" w:ascii="Wingdings" w:hAnsi="Wingdings"/>
+        <w:rFonts w:ascii="Wingdings" w:hAnsi="Wingdings" w:hint="default"/>
       </w:rPr>
     </w:lvl>
     <w:lvl w:ilvl="6" w:tplc="080A0001" w:tentative="1">
@@ -4187,7 +4398,7 @@
         <w:ind w:left="5040" w:hanging="360"/>
       </w:pPr>
       <w:rPr>
-        <w:rFonts w:hint="default" w:ascii="Symbol" w:hAnsi="Symbol"/>
+        <w:rFonts w:ascii="Symbol" w:hAnsi="Symbol" w:hint="default"/>
       </w:rPr>
     </w:lvl>
     <w:lvl w:ilvl="7" w:tplc="080A0003" w:tentative="1">
@@ -4199,7 +4410,7 @@
         <w:ind w:left="5760" w:hanging="360"/>
       </w:pPr>
       <w:rPr>
-        <w:rFonts w:hint="default" w:ascii="Courier New" w:hAnsi="Courier New" w:cs="Courier New"/>
+        <w:rFonts w:ascii="Courier New" w:hAnsi="Courier New" w:cs="Courier New" w:hint="default"/>
       </w:rPr>
     </w:lvl>
     <w:lvl w:ilvl="8" w:tplc="080A0005" w:tentative="1">
@@ -4211,7 +4422,7 @@
         <w:ind w:left="6480" w:hanging="360"/>
       </w:pPr>
       <w:rPr>
-        <w:rFonts w:hint="default" w:ascii="Wingdings" w:hAnsi="Wingdings"/>
+        <w:rFonts w:ascii="Wingdings" w:hAnsi="Wingdings" w:hint="default"/>
       </w:rPr>
     </w:lvl>
   </w:abstractNum>
@@ -4228,7 +4439,7 @@
         <w:ind w:left="720" w:hanging="360"/>
       </w:pPr>
       <w:rPr>
-        <w:rFonts w:hint="default" w:ascii="Symbol" w:hAnsi="Symbol"/>
+        <w:rFonts w:ascii="Symbol" w:hAnsi="Symbol" w:hint="default"/>
       </w:rPr>
     </w:lvl>
     <w:lvl w:ilvl="1" w:tplc="080A0003" w:tentative="1">
@@ -4240,7 +4451,7 @@
         <w:ind w:left="1440" w:hanging="360"/>
       </w:pPr>
       <w:rPr>
-        <w:rFonts w:hint="default" w:ascii="Courier New" w:hAnsi="Courier New" w:cs="Courier New"/>
+        <w:rFonts w:ascii="Courier New" w:hAnsi="Courier New" w:cs="Courier New" w:hint="default"/>
       </w:rPr>
     </w:lvl>
     <w:lvl w:ilvl="2" w:tplc="080A0005" w:tentative="1">
@@ -4252,7 +4463,7 @@
         <w:ind w:left="2160" w:hanging="360"/>
       </w:pPr>
       <w:rPr>
-        <w:rFonts w:hint="default" w:ascii="Wingdings" w:hAnsi="Wingdings"/>
+        <w:rFonts w:ascii="Wingdings" w:hAnsi="Wingdings" w:hint="default"/>
       </w:rPr>
     </w:lvl>
     <w:lvl w:ilvl="3" w:tplc="080A0001" w:tentative="1">
@@ -4264,7 +4475,7 @@
         <w:ind w:left="2880" w:hanging="360"/>
       </w:pPr>
       <w:rPr>
-        <w:rFonts w:hint="default" w:ascii="Symbol" w:hAnsi="Symbol"/>
+        <w:rFonts w:ascii="Symbol" w:hAnsi="Symbol" w:hint="default"/>
       </w:rPr>
     </w:lvl>
     <w:lvl w:ilvl="4" w:tplc="080A0003" w:tentative="1">
@@ -4276,7 +4487,7 @@
         <w:ind w:left="3600" w:hanging="360"/>
       </w:pPr>
       <w:rPr>
-        <w:rFonts w:hint="default" w:ascii="Courier New" w:hAnsi="Courier New" w:cs="Courier New"/>
+        <w:rFonts w:ascii="Courier New" w:hAnsi="Courier New" w:cs="Courier New" w:hint="default"/>
       </w:rPr>
     </w:lvl>
     <w:lvl w:ilvl="5" w:tplc="080A0005" w:tentative="1">
@@ -4288,7 +4499,7 @@
         <w:ind w:left="4320" w:hanging="360"/>
       </w:pPr>
       <w:rPr>
-        <w:rFonts w:hint="default" w:ascii="Wingdings" w:hAnsi="Wingdings"/>
+        <w:rFonts w:ascii="Wingdings" w:hAnsi="Wingdings" w:hint="default"/>
       </w:rPr>
     </w:lvl>
     <w:lvl w:ilvl="6" w:tplc="080A0001" w:tentative="1">
@@ -4300,7 +4511,7 @@
         <w:ind w:left="5040" w:hanging="360"/>
       </w:pPr>
       <w:rPr>
-        <w:rFonts w:hint="default" w:ascii="Symbol" w:hAnsi="Symbol"/>
+        <w:rFonts w:ascii="Symbol" w:hAnsi="Symbol" w:hint="default"/>
       </w:rPr>
     </w:lvl>
     <w:lvl w:ilvl="7" w:tplc="080A0003" w:tentative="1">
@@ -4312,7 +4523,7 @@
         <w:ind w:left="5760" w:hanging="360"/>
       </w:pPr>
       <w:rPr>
-        <w:rFonts w:hint="default" w:ascii="Courier New" w:hAnsi="Courier New" w:cs="Courier New"/>
+        <w:rFonts w:ascii="Courier New" w:hAnsi="Courier New" w:cs="Courier New" w:hint="default"/>
       </w:rPr>
     </w:lvl>
     <w:lvl w:ilvl="8" w:tplc="080A0005" w:tentative="1">
@@ -4324,7 +4535,7 @@
         <w:ind w:left="6480" w:hanging="360"/>
       </w:pPr>
       <w:rPr>
-        <w:rFonts w:hint="default" w:ascii="Wingdings" w:hAnsi="Wingdings"/>
+        <w:rFonts w:ascii="Wingdings" w:hAnsi="Wingdings" w:hint="default"/>
       </w:rPr>
     </w:lvl>
   </w:abstractNum>
@@ -4360,7 +4571,7 @@
   <w:docDefaults>
     <w:rPrDefault>
       <w:rPr>
-        <w:rFonts w:asciiTheme="minorHAnsi" w:hAnsiTheme="minorHAnsi" w:eastAsiaTheme="minorHAnsi" w:cstheme="minorBidi"/>
+        <w:rFonts w:asciiTheme="minorHAnsi" w:eastAsiaTheme="minorHAnsi" w:hAnsiTheme="minorHAnsi" w:cstheme="minorBidi"/>
         <w:sz w:val="22"/>
         <w:szCs w:val="22"/>
         <w:lang w:val="es-MX" w:eastAsia="en-US" w:bidi="ar-SA"/>
@@ -4376,14 +4587,14 @@
   <w:latentStyles w:defLockedState="0" w:defUIPriority="99" w:defSemiHidden="0" w:defUnhideWhenUsed="0" w:defQFormat="0" w:count="371">
     <w:lsdException w:name="Normal" w:uiPriority="0" w:qFormat="1"/>
     <w:lsdException w:name="heading 1" w:uiPriority="9" w:qFormat="1"/>
-    <w:lsdException w:name="heading 2" w:uiPriority="9" w:semiHidden="1" w:unhideWhenUsed="1" w:qFormat="1"/>
-    <w:lsdException w:name="heading 3" w:uiPriority="9" w:semiHidden="1" w:unhideWhenUsed="1" w:qFormat="1"/>
-    <w:lsdException w:name="heading 4" w:uiPriority="9" w:semiHidden="1" w:unhideWhenUsed="1" w:qFormat="1"/>
-    <w:lsdException w:name="heading 5" w:uiPriority="9" w:semiHidden="1" w:unhideWhenUsed="1" w:qFormat="1"/>
-    <w:lsdException w:name="heading 6" w:uiPriority="9" w:semiHidden="1" w:unhideWhenUsed="1" w:qFormat="1"/>
-    <w:lsdException w:name="heading 7" w:uiPriority="9" w:semiHidden="1" w:unhideWhenUsed="1" w:qFormat="1"/>
-    <w:lsdException w:name="heading 8" w:uiPriority="9" w:semiHidden="1" w:unhideWhenUsed="1" w:qFormat="1"/>
-    <w:lsdException w:name="heading 9" w:uiPriority="9" w:semiHidden="1" w:unhideWhenUsed="1" w:qFormat="1"/>
+    <w:lsdException w:name="heading 2" w:semiHidden="1" w:uiPriority="9" w:unhideWhenUsed="1" w:qFormat="1"/>
+    <w:lsdException w:name="heading 3" w:semiHidden="1" w:uiPriority="9" w:unhideWhenUsed="1" w:qFormat="1"/>
+    <w:lsdException w:name="heading 4" w:semiHidden="1" w:uiPriority="9" w:unhideWhenUsed="1" w:qFormat="1"/>
+    <w:lsdException w:name="heading 5" w:semiHidden="1" w:uiPriority="9" w:unhideWhenUsed="1" w:qFormat="1"/>
+    <w:lsdException w:name="heading 6" w:semiHidden="1" w:uiPriority="9" w:unhideWhenUsed="1" w:qFormat="1"/>
+    <w:lsdException w:name="heading 7" w:semiHidden="1" w:uiPriority="9" w:unhideWhenUsed="1" w:qFormat="1"/>
+    <w:lsdException w:name="heading 8" w:semiHidden="1" w:uiPriority="9" w:unhideWhenUsed="1" w:qFormat="1"/>
+    <w:lsdException w:name="heading 9" w:semiHidden="1" w:uiPriority="9" w:unhideWhenUsed="1" w:qFormat="1"/>
     <w:lsdException w:name="index 1" w:semiHidden="1" w:unhideWhenUsed="1"/>
     <w:lsdException w:name="index 2" w:semiHidden="1" w:unhideWhenUsed="1"/>
     <w:lsdException w:name="index 3" w:semiHidden="1" w:unhideWhenUsed="1"/>
@@ -4393,22 +4604,22 @@
     <w:lsdException w:name="index 7" w:semiHidden="1" w:unhideWhenUsed="1"/>
     <w:lsdException w:name="index 8" w:semiHidden="1" w:unhideWhenUsed="1"/>
     <w:lsdException w:name="index 9" w:semiHidden="1" w:unhideWhenUsed="1"/>
-    <w:lsdException w:name="toc 1" w:uiPriority="39" w:semiHidden="1" w:unhideWhenUsed="1"/>
-    <w:lsdException w:name="toc 2" w:uiPriority="39" w:semiHidden="1" w:unhideWhenUsed="1"/>
-    <w:lsdException w:name="toc 3" w:uiPriority="39" w:semiHidden="1" w:unhideWhenUsed="1"/>
-    <w:lsdException w:name="toc 4" w:uiPriority="39" w:semiHidden="1" w:unhideWhenUsed="1"/>
-    <w:lsdException w:name="toc 5" w:uiPriority="39" w:semiHidden="1" w:unhideWhenUsed="1"/>
-    <w:lsdException w:name="toc 6" w:uiPriority="39" w:semiHidden="1" w:unhideWhenUsed="1"/>
-    <w:lsdException w:name="toc 7" w:uiPriority="39" w:semiHidden="1" w:unhideWhenUsed="1"/>
-    <w:lsdException w:name="toc 8" w:uiPriority="39" w:semiHidden="1" w:unhideWhenUsed="1"/>
-    <w:lsdException w:name="toc 9" w:uiPriority="39" w:semiHidden="1" w:unhideWhenUsed="1"/>
+    <w:lsdException w:name="toc 1" w:semiHidden="1" w:uiPriority="39" w:unhideWhenUsed="1"/>
+    <w:lsdException w:name="toc 2" w:semiHidden="1" w:uiPriority="39" w:unhideWhenUsed="1"/>
+    <w:lsdException w:name="toc 3" w:semiHidden="1" w:uiPriority="39" w:unhideWhenUsed="1"/>
+    <w:lsdException w:name="toc 4" w:semiHidden="1" w:uiPriority="39" w:unhideWhenUsed="1"/>
+    <w:lsdException w:name="toc 5" w:semiHidden="1" w:uiPriority="39" w:unhideWhenUsed="1"/>
+    <w:lsdException w:name="toc 6" w:semiHidden="1" w:uiPriority="39" w:unhideWhenUsed="1"/>
+    <w:lsdException w:name="toc 7" w:semiHidden="1" w:uiPriority="39" w:unhideWhenUsed="1"/>
+    <w:lsdException w:name="toc 8" w:semiHidden="1" w:uiPriority="39" w:unhideWhenUsed="1"/>
+    <w:lsdException w:name="toc 9" w:semiHidden="1" w:uiPriority="39" w:unhideWhenUsed="1"/>
     <w:lsdException w:name="Normal Indent" w:semiHidden="1" w:unhideWhenUsed="1"/>
     <w:lsdException w:name="footnote text" w:semiHidden="1" w:unhideWhenUsed="1"/>
     <w:lsdException w:name="annotation text" w:semiHidden="1" w:unhideWhenUsed="1"/>
     <w:lsdException w:name="header" w:semiHidden="1" w:unhideWhenUsed="1"/>
     <w:lsdException w:name="footer" w:semiHidden="1" w:unhideWhenUsed="1"/>
     <w:lsdException w:name="index heading" w:semiHidden="1" w:unhideWhenUsed="1"/>
-    <w:lsdException w:name="caption" w:uiPriority="35" w:semiHidden="1" w:unhideWhenUsed="1" w:qFormat="1"/>
+    <w:lsdException w:name="caption" w:semiHidden="1" w:uiPriority="35" w:unhideWhenUsed="1" w:qFormat="1"/>
     <w:lsdException w:name="table of figures" w:semiHidden="1" w:unhideWhenUsed="1"/>
     <w:lsdException w:name="envelope address" w:semiHidden="1" w:unhideWhenUsed="1"/>
     <w:lsdException w:name="envelope return" w:semiHidden="1" w:unhideWhenUsed="1"/>
@@ -4439,7 +4650,7 @@
     <w:lsdException w:name="Title" w:uiPriority="10" w:qFormat="1"/>
     <w:lsdException w:name="Closing" w:semiHidden="1" w:unhideWhenUsed="1"/>
     <w:lsdException w:name="Signature" w:semiHidden="1" w:unhideWhenUsed="1"/>
-    <w:lsdException w:name="Default Paragraph Font" w:uiPriority="1" w:semiHidden="1" w:unhideWhenUsed="1"/>
+    <w:lsdException w:name="Default Paragraph Font" w:semiHidden="1" w:uiPriority="1" w:unhideWhenUsed="1"/>
     <w:lsdException w:name="Body Text" w:semiHidden="1" w:unhideWhenUsed="1"/>
     <w:lsdException w:name="Body Text Indent" w:semiHidden="1" w:unhideWhenUsed="1"/>
     <w:lsdException w:name="List Continue" w:semiHidden="1" w:unhideWhenUsed="1"/>
@@ -4639,8 +4850,8 @@
     <w:lsdException w:name="Subtle Reference" w:uiPriority="31" w:qFormat="1"/>
     <w:lsdException w:name="Intense Reference" w:uiPriority="32" w:qFormat="1"/>
     <w:lsdException w:name="Book Title" w:uiPriority="33" w:qFormat="1"/>
-    <w:lsdException w:name="Bibliography" w:uiPriority="37" w:semiHidden="1" w:unhideWhenUsed="1"/>
-    <w:lsdException w:name="TOC Heading" w:uiPriority="39" w:semiHidden="1" w:unhideWhenUsed="1" w:qFormat="1"/>
+    <w:lsdException w:name="Bibliography" w:semiHidden="1" w:uiPriority="37" w:unhideWhenUsed="1"/>
+    <w:lsdException w:name="TOC Heading" w:semiHidden="1" w:uiPriority="39" w:unhideWhenUsed="1" w:qFormat="1"/>
     <w:lsdException w:name="Plain Table 1" w:uiPriority="41"/>
     <w:lsdException w:name="Plain Table 2" w:uiPriority="42"/>
     <w:lsdException w:name="Plain Table 3" w:uiPriority="43"/>
@@ -4746,7 +4957,7 @@
     <w:lsdException w:name="List Table 6 Colorful Accent 6" w:uiPriority="51"/>
     <w:lsdException w:name="List Table 7 Colorful Accent 6" w:uiPriority="52"/>
   </w:latentStyles>
-  <w:style w:type="paragraph" w:styleId="Normal" w:default="1">
+  <w:style w:type="paragraph" w:default="1" w:styleId="Normal">
     <w:name w:val="Normal"/>
     <w:qFormat/>
     <w:rsid w:val="002D02D3"/>
@@ -4798,13 +5009,13 @@
       <w:szCs w:val="26"/>
     </w:rPr>
   </w:style>
-  <w:style w:type="character" w:styleId="Fuentedeprrafopredeter" w:default="1">
+  <w:style w:type="character" w:default="1" w:styleId="Fuentedeprrafopredeter">
     <w:name w:val="Default Paragraph Font"/>
     <w:uiPriority w:val="1"/>
     <w:semiHidden/>
     <w:unhideWhenUsed/>
   </w:style>
-  <w:style w:type="table" w:styleId="Tablanormal" w:default="1">
+  <w:style w:type="table" w:default="1" w:styleId="Tablanormal">
     <w:name w:val="Normal Table"/>
     <w:uiPriority w:val="99"/>
     <w:semiHidden/>
@@ -4819,33 +5030,33 @@
       </w:tblCellMar>
     </w:tblPr>
   </w:style>
-  <w:style w:type="numbering" w:styleId="Sinlista" w:default="1">
+  <w:style w:type="numbering" w:default="1" w:styleId="Sinlista">
     <w:name w:val="No List"/>
     <w:uiPriority w:val="99"/>
     <w:semiHidden/>
     <w:unhideWhenUsed/>
   </w:style>
-  <w:style w:type="character" w:styleId="Ttulo1Car" w:customStyle="1">
+  <w:style w:type="character" w:customStyle="1" w:styleId="Ttulo1Car">
     <w:name w:val="Título 1 Car"/>
     <w:basedOn w:val="Fuentedeprrafopredeter"/>
     <w:link w:val="Ttulo1"/>
     <w:uiPriority w:val="9"/>
     <w:rsid w:val="002D02D3"/>
     <w:rPr>
-      <w:rFonts w:ascii="Times New Roman" w:hAnsi="Times New Roman" w:eastAsiaTheme="majorEastAsia" w:cstheme="majorBidi"/>
+      <w:rFonts w:ascii="Times New Roman" w:eastAsiaTheme="majorEastAsia" w:hAnsi="Times New Roman" w:cstheme="majorBidi"/>
       <w:b/>
       <w:sz w:val="24"/>
       <w:szCs w:val="32"/>
     </w:rPr>
   </w:style>
-  <w:style w:type="character" w:styleId="Ttulo2Car" w:customStyle="1">
+  <w:style w:type="character" w:customStyle="1" w:styleId="Ttulo2Car">
     <w:name w:val="Título 2 Car"/>
     <w:basedOn w:val="Fuentedeprrafopredeter"/>
     <w:link w:val="Ttulo2"/>
     <w:uiPriority w:val="9"/>
     <w:rsid w:val="002D02D3"/>
     <w:rPr>
-      <w:rFonts w:ascii="Times New Roman" w:hAnsi="Times New Roman" w:eastAsiaTheme="majorEastAsia" w:cstheme="majorBidi"/>
+      <w:rFonts w:ascii="Times New Roman" w:eastAsiaTheme="majorEastAsia" w:hAnsi="Times New Roman" w:cstheme="majorBidi"/>
       <w:b/>
       <w:i/>
       <w:szCs w:val="26"/>
@@ -4866,7 +5077,7 @@
       <w:spacing w:after="0" w:line="240" w:lineRule="auto"/>
     </w:pPr>
   </w:style>
-  <w:style w:type="character" w:styleId="EncabezadoCar" w:customStyle="1">
+  <w:style w:type="character" w:customStyle="1" w:styleId="EncabezadoCar">
     <w:name w:val="Encabezado Car"/>
     <w:basedOn w:val="Fuentedeprrafopredeter"/>
     <w:link w:val="Encabezado"/>
@@ -4892,7 +5103,7 @@
       <w:spacing w:after="0" w:line="240" w:lineRule="auto"/>
     </w:pPr>
   </w:style>
-  <w:style w:type="character" w:styleId="PiedepginaCar" w:customStyle="1">
+  <w:style w:type="character" w:customStyle="1" w:styleId="PiedepginaCar">
     <w:name w:val="Pie de página Car"/>
     <w:basedOn w:val="Fuentedeprrafopredeter"/>
     <w:link w:val="Piedepgina"/>
@@ -4954,39 +5165,6 @@
     </w:rPr>
   </w:style>
 </w:styles>
-</file>
-
-<file path=word/glossary/document.xml><?xml version="1.0" encoding="utf-8"?>
-<w:glossaryDocument xmlns:w14="http://schemas.microsoft.com/office/word/2010/wordml" xmlns:w="http://schemas.openxmlformats.org/wordprocessingml/2006/main">
-  <w:docParts>
-    <w:docPart>
-      <w:docPartPr>
-        <w:name w:val="DefaultPlaceholder_1081868574"/>
-        <w:category>
-          <w:name w:val="General"/>
-          <w:gallery w:val="placeholder"/>
-        </w:category>
-        <w:types>
-          <w:type w:val="bbPlcHdr"/>
-        </w:types>
-        <w:behaviors>
-          <w:behavior w:val="content"/>
-        </w:behaviors>
-        <w:guid w:val="{bb15e354-c246-4a82-b82b-5b7a945586ef}"/>
-      </w:docPartPr>
-      <w:docPartBody>
-        <w:p>
-          <w:r>
-            <w:rPr>
-              <w:rStyle w:val="PlaceholderText"/>
-            </w:rPr>
-            <w:t/>
-          </w:r>
-        </w:p>
-      </w:docPartBody>
-    </w:docPart>
-  </w:docParts>
-</w:glossaryDocument>
 </file>
 
 <file path=word/theme/theme1.xml><?xml version="1.0" encoding="utf-8"?>
@@ -5274,7 +5452,7 @@
 </file>
 
 <file path=customXml/itemProps2.xml><?xml version="1.0" encoding="utf-8"?>
-<ds:datastoreItem xmlns:ds="http://schemas.openxmlformats.org/officeDocument/2006/customXml" ds:itemID="{A61F46CF-91DC-434D-B322-3E7295C76E35}">
+<ds:datastoreItem xmlns:ds="http://schemas.openxmlformats.org/officeDocument/2006/customXml" ds:itemID="{4D351AE1-4700-4923-9DB5-E268904E4066}">
   <ds:schemaRefs>
     <ds:schemaRef ds:uri="http://schemas.openxmlformats.org/officeDocument/2006/bibliography"/>
   </ds:schemaRefs>

</xml_diff>